<commit_message>
adding more hive queries
</commit_message>
<xml_diff>
--- a/code_file/capstone_sqll_queries.docx
+++ b/code_file/capstone_sqll_queries.docx
@@ -1518,6 +1518,2944 @@
     </w:tbl>
     <w:p/>
     <w:p/>
+    <w:tbl>
+      <w:tblPr>
+        <w:tblW w:w="17207" w:type="dxa"/>
+        <w:tblLook w:val="04A0" w:firstRow="1" w:lastRow="0" w:firstColumn="1" w:lastColumn="0" w:noHBand="0" w:noVBand="1"/>
+      </w:tblPr>
+      <w:tblGrid>
+        <w:gridCol w:w="17207"/>
+      </w:tblGrid>
+      <w:tr>
+        <w:trPr>
+          <w:trHeight w:val="320"/>
+        </w:trPr>
+        <w:tc>
+          <w:tcPr>
+            <w:tcW w:w="17207" w:type="dxa"/>
+            <w:tcBorders>
+              <w:top w:val="nil"/>
+              <w:left w:val="nil"/>
+              <w:bottom w:val="nil"/>
+              <w:right w:val="nil"/>
+            </w:tcBorders>
+            <w:shd w:val="clear" w:color="auto" w:fill="auto"/>
+            <w:noWrap/>
+            <w:vAlign w:val="bottom"/>
+            <w:hideMark/>
+          </w:tcPr>
+          <w:p>
+            <w:pPr>
+              <w:rPr>
+                <w:rFonts w:ascii="Calibri" w:eastAsia="Times New Roman" w:hAnsi="Calibri" w:cs="Times New Roman"/>
+                <w:color w:val="000000"/>
+              </w:rPr>
+            </w:pPr>
+            <w:r>
+              <w:rPr>
+                <w:rFonts w:ascii="Calibri" w:eastAsia="Times New Roman" w:hAnsi="Calibri" w:cs="Times New Roman"/>
+                <w:color w:val="000000"/>
+              </w:rPr>
+              <w:t xml:space="preserve">select </w:t>
+            </w:r>
+            <w:proofErr w:type="spellStart"/>
+            <w:r>
+              <w:rPr>
+                <w:rFonts w:ascii="Calibri" w:eastAsia="Times New Roman" w:hAnsi="Calibri" w:cs="Times New Roman"/>
+                <w:color w:val="000000"/>
+              </w:rPr>
+              <w:t>bbl_index</w:t>
+            </w:r>
+            <w:proofErr w:type="spellEnd"/>
+            <w:r>
+              <w:rPr>
+                <w:rFonts w:ascii="Calibri" w:eastAsia="Times New Roman" w:hAnsi="Calibri" w:cs="Times New Roman"/>
+                <w:color w:val="000000"/>
+              </w:rPr>
+              <w:t xml:space="preserve">, count(distinct </w:t>
+            </w:r>
+            <w:proofErr w:type="spellStart"/>
+            <w:r>
+              <w:rPr>
+                <w:rFonts w:ascii="Calibri" w:eastAsia="Times New Roman" w:hAnsi="Calibri" w:cs="Times New Roman"/>
+                <w:color w:val="000000"/>
+              </w:rPr>
+              <w:t>shl_number</w:t>
+            </w:r>
+            <w:proofErr w:type="spellEnd"/>
+            <w:r>
+              <w:rPr>
+                <w:rFonts w:ascii="Calibri" w:eastAsia="Times New Roman" w:hAnsi="Calibri" w:cs="Times New Roman"/>
+                <w:color w:val="000000"/>
+              </w:rPr>
+              <w:t xml:space="preserve">) as </w:t>
+            </w:r>
+            <w:proofErr w:type="spellStart"/>
+            <w:r>
+              <w:rPr>
+                <w:rFonts w:ascii="Calibri" w:eastAsia="Times New Roman" w:hAnsi="Calibri" w:cs="Times New Roman"/>
+                <w:color w:val="000000"/>
+              </w:rPr>
+              <w:t>cnt</w:t>
+            </w:r>
+            <w:proofErr w:type="spellEnd"/>
+            <w:r>
+              <w:rPr>
+                <w:rFonts w:ascii="Calibri" w:eastAsia="Times New Roman" w:hAnsi="Calibri" w:cs="Times New Roman"/>
+                <w:color w:val="000000"/>
+              </w:rPr>
+              <w:t xml:space="preserve"> from lpep2015_breadcrumb_total</w:t>
+            </w:r>
+          </w:p>
+        </w:tc>
+      </w:tr>
+      <w:tr>
+        <w:trPr>
+          <w:trHeight w:val="320"/>
+        </w:trPr>
+        <w:tc>
+          <w:tcPr>
+            <w:tcW w:w="17207" w:type="dxa"/>
+            <w:tcBorders>
+              <w:top w:val="nil"/>
+              <w:left w:val="nil"/>
+              <w:bottom w:val="nil"/>
+              <w:right w:val="nil"/>
+            </w:tcBorders>
+            <w:shd w:val="clear" w:color="auto" w:fill="auto"/>
+            <w:noWrap/>
+            <w:vAlign w:val="bottom"/>
+            <w:hideMark/>
+          </w:tcPr>
+          <w:p>
+            <w:pPr>
+              <w:rPr>
+                <w:rFonts w:ascii="Calibri" w:eastAsia="Times New Roman" w:hAnsi="Calibri" w:cs="Times New Roman"/>
+                <w:color w:val="000000"/>
+              </w:rPr>
+            </w:pPr>
+            <w:r>
+              <w:rPr>
+                <w:rFonts w:ascii="Calibri" w:eastAsia="Times New Roman" w:hAnsi="Calibri" w:cs="Times New Roman"/>
+                <w:color w:val="000000"/>
+              </w:rPr>
+              <w:t xml:space="preserve">where count!=0 </w:t>
+            </w:r>
+          </w:p>
+        </w:tc>
+      </w:tr>
+      <w:tr>
+        <w:trPr>
+          <w:trHeight w:val="320"/>
+        </w:trPr>
+        <w:tc>
+          <w:tcPr>
+            <w:tcW w:w="17207" w:type="dxa"/>
+            <w:tcBorders>
+              <w:top w:val="nil"/>
+              <w:left w:val="nil"/>
+              <w:bottom w:val="nil"/>
+              <w:right w:val="nil"/>
+            </w:tcBorders>
+            <w:shd w:val="clear" w:color="auto" w:fill="auto"/>
+            <w:noWrap/>
+            <w:vAlign w:val="bottom"/>
+            <w:hideMark/>
+          </w:tcPr>
+          <w:p>
+            <w:pPr>
+              <w:rPr>
+                <w:rFonts w:ascii="Calibri" w:eastAsia="Times New Roman" w:hAnsi="Calibri" w:cs="Times New Roman"/>
+                <w:color w:val="000000"/>
+              </w:rPr>
+            </w:pPr>
+            <w:r>
+              <w:rPr>
+                <w:rFonts w:ascii="Calibri" w:eastAsia="Times New Roman" w:hAnsi="Calibri" w:cs="Times New Roman"/>
+                <w:color w:val="000000"/>
+              </w:rPr>
+              <w:t xml:space="preserve">group by </w:t>
+            </w:r>
+            <w:proofErr w:type="spellStart"/>
+            <w:r>
+              <w:rPr>
+                <w:rFonts w:ascii="Calibri" w:eastAsia="Times New Roman" w:hAnsi="Calibri" w:cs="Times New Roman"/>
+                <w:color w:val="000000"/>
+              </w:rPr>
+              <w:t>bbl_index</w:t>
+            </w:r>
+            <w:proofErr w:type="spellEnd"/>
+            <w:r>
+              <w:rPr>
+                <w:rFonts w:ascii="Calibri" w:eastAsia="Times New Roman" w:hAnsi="Calibri" w:cs="Times New Roman"/>
+                <w:color w:val="000000"/>
+              </w:rPr>
+              <w:t>;</w:t>
+            </w:r>
+          </w:p>
+        </w:tc>
+      </w:tr>
+      <w:tr>
+        <w:trPr>
+          <w:trHeight w:val="320"/>
+        </w:trPr>
+        <w:tc>
+          <w:tcPr>
+            <w:tcW w:w="17207" w:type="dxa"/>
+            <w:tcBorders>
+              <w:top w:val="nil"/>
+              <w:left w:val="nil"/>
+              <w:bottom w:val="nil"/>
+              <w:right w:val="nil"/>
+            </w:tcBorders>
+            <w:shd w:val="clear" w:color="auto" w:fill="auto"/>
+            <w:noWrap/>
+            <w:vAlign w:val="bottom"/>
+            <w:hideMark/>
+          </w:tcPr>
+          <w:p>
+            <w:pPr>
+              <w:rPr>
+                <w:rFonts w:ascii="Calibri" w:eastAsia="Times New Roman" w:hAnsi="Calibri" w:cs="Times New Roman"/>
+                <w:color w:val="000000"/>
+              </w:rPr>
+            </w:pPr>
+          </w:p>
+        </w:tc>
+      </w:tr>
+      <w:tr>
+        <w:trPr>
+          <w:trHeight w:val="320"/>
+        </w:trPr>
+        <w:tc>
+          <w:tcPr>
+            <w:tcW w:w="17207" w:type="dxa"/>
+            <w:tcBorders>
+              <w:top w:val="nil"/>
+              <w:left w:val="nil"/>
+              <w:bottom w:val="nil"/>
+              <w:right w:val="nil"/>
+            </w:tcBorders>
+            <w:shd w:val="clear" w:color="auto" w:fill="auto"/>
+            <w:noWrap/>
+            <w:vAlign w:val="bottom"/>
+            <w:hideMark/>
+          </w:tcPr>
+          <w:p>
+            <w:pPr>
+              <w:rPr>
+                <w:rFonts w:ascii="Calibri" w:eastAsia="Times New Roman" w:hAnsi="Calibri" w:cs="Times New Roman"/>
+                <w:color w:val="000000"/>
+              </w:rPr>
+            </w:pPr>
+            <w:r>
+              <w:rPr>
+                <w:rFonts w:ascii="Calibri" w:eastAsia="Times New Roman" w:hAnsi="Calibri" w:cs="Times New Roman"/>
+                <w:color w:val="000000"/>
+              </w:rPr>
+              <w:t xml:space="preserve">to subset wav </w:t>
+            </w:r>
+            <w:proofErr w:type="spellStart"/>
+            <w:r>
+              <w:rPr>
+                <w:rFonts w:ascii="Calibri" w:eastAsia="Times New Roman" w:hAnsi="Calibri" w:cs="Times New Roman"/>
+                <w:color w:val="000000"/>
+              </w:rPr>
+              <w:t>lpep</w:t>
+            </w:r>
+            <w:proofErr w:type="spellEnd"/>
+            <w:r>
+              <w:rPr>
+                <w:rFonts w:ascii="Calibri" w:eastAsia="Times New Roman" w:hAnsi="Calibri" w:cs="Times New Roman"/>
+                <w:color w:val="000000"/>
+              </w:rPr>
+              <w:t xml:space="preserve"> </w:t>
+            </w:r>
+            <w:proofErr w:type="spellStart"/>
+            <w:r>
+              <w:rPr>
+                <w:rFonts w:ascii="Calibri" w:eastAsia="Times New Roman" w:hAnsi="Calibri" w:cs="Times New Roman"/>
+                <w:color w:val="000000"/>
+              </w:rPr>
+              <w:t>cmt</w:t>
+            </w:r>
+            <w:proofErr w:type="spellEnd"/>
+            <w:r>
+              <w:rPr>
+                <w:rFonts w:ascii="Calibri" w:eastAsia="Times New Roman" w:hAnsi="Calibri" w:cs="Times New Roman"/>
+                <w:color w:val="000000"/>
+              </w:rPr>
+              <w:t xml:space="preserve"> breadcrumb data</w:t>
+            </w:r>
+          </w:p>
+        </w:tc>
+      </w:tr>
+      <w:tr>
+        <w:trPr>
+          <w:trHeight w:val="320"/>
+        </w:trPr>
+        <w:tc>
+          <w:tcPr>
+            <w:tcW w:w="17207" w:type="dxa"/>
+            <w:tcBorders>
+              <w:top w:val="nil"/>
+              <w:left w:val="nil"/>
+              <w:bottom w:val="nil"/>
+              <w:right w:val="nil"/>
+            </w:tcBorders>
+            <w:shd w:val="clear" w:color="auto" w:fill="auto"/>
+            <w:noWrap/>
+            <w:vAlign w:val="bottom"/>
+            <w:hideMark/>
+          </w:tcPr>
+          <w:p>
+            <w:pPr>
+              <w:rPr>
+                <w:rFonts w:ascii="Calibri" w:eastAsia="Times New Roman" w:hAnsi="Calibri" w:cs="Times New Roman"/>
+                <w:color w:val="000000"/>
+              </w:rPr>
+            </w:pPr>
+          </w:p>
+        </w:tc>
+      </w:tr>
+      <w:tr>
+        <w:trPr>
+          <w:trHeight w:val="320"/>
+        </w:trPr>
+        <w:tc>
+          <w:tcPr>
+            <w:tcW w:w="17207" w:type="dxa"/>
+            <w:tcBorders>
+              <w:top w:val="nil"/>
+              <w:left w:val="nil"/>
+              <w:bottom w:val="nil"/>
+              <w:right w:val="nil"/>
+            </w:tcBorders>
+            <w:shd w:val="clear" w:color="auto" w:fill="auto"/>
+            <w:noWrap/>
+            <w:vAlign w:val="bottom"/>
+            <w:hideMark/>
+          </w:tcPr>
+          <w:p>
+            <w:pPr>
+              <w:rPr>
+                <w:rFonts w:ascii="Calibri" w:eastAsia="Times New Roman" w:hAnsi="Calibri" w:cs="Times New Roman"/>
+                <w:color w:val="000000"/>
+              </w:rPr>
+            </w:pPr>
+            <w:r>
+              <w:rPr>
+                <w:rFonts w:ascii="Calibri" w:eastAsia="Times New Roman" w:hAnsi="Calibri" w:cs="Times New Roman"/>
+                <w:color w:val="000000"/>
+              </w:rPr>
+              <w:t xml:space="preserve">select </w:t>
+            </w:r>
+            <w:proofErr w:type="spellStart"/>
+            <w:r>
+              <w:rPr>
+                <w:rFonts w:ascii="Calibri" w:eastAsia="Times New Roman" w:hAnsi="Calibri" w:cs="Times New Roman"/>
+                <w:color w:val="000000"/>
+              </w:rPr>
+              <w:t>shl_number,lpep_datetime,latitude,longitude</w:t>
+            </w:r>
+            <w:proofErr w:type="spellEnd"/>
+            <w:r>
+              <w:rPr>
+                <w:rFonts w:ascii="Calibri" w:eastAsia="Times New Roman" w:hAnsi="Calibri" w:cs="Times New Roman"/>
+                <w:color w:val="000000"/>
+              </w:rPr>
+              <w:t xml:space="preserve"> from lpep2015_breadcrumb_cmt</w:t>
+            </w:r>
+          </w:p>
+        </w:tc>
+      </w:tr>
+      <w:tr>
+        <w:trPr>
+          <w:trHeight w:val="320"/>
+        </w:trPr>
+        <w:tc>
+          <w:tcPr>
+            <w:tcW w:w="17207" w:type="dxa"/>
+            <w:tcBorders>
+              <w:top w:val="nil"/>
+              <w:left w:val="nil"/>
+              <w:bottom w:val="nil"/>
+              <w:right w:val="nil"/>
+            </w:tcBorders>
+            <w:shd w:val="clear" w:color="auto" w:fill="auto"/>
+            <w:noWrap/>
+            <w:vAlign w:val="bottom"/>
+            <w:hideMark/>
+          </w:tcPr>
+          <w:p>
+            <w:pPr>
+              <w:rPr>
+                <w:rFonts w:ascii="Calibri" w:eastAsia="Times New Roman" w:hAnsi="Calibri" w:cs="Times New Roman"/>
+                <w:color w:val="000000"/>
+              </w:rPr>
+            </w:pPr>
+            <w:r>
+              <w:rPr>
+                <w:rFonts w:ascii="Calibri" w:eastAsia="Times New Roman" w:hAnsi="Calibri" w:cs="Times New Roman"/>
+                <w:color w:val="000000"/>
+              </w:rPr>
+              <w:t xml:space="preserve">where lpep2015_breadcrumb_cmt.shl_number in (select </w:t>
+            </w:r>
+            <w:proofErr w:type="spellStart"/>
+            <w:r>
+              <w:rPr>
+                <w:rFonts w:ascii="Calibri" w:eastAsia="Times New Roman" w:hAnsi="Calibri" w:cs="Times New Roman"/>
+                <w:color w:val="000000"/>
+              </w:rPr>
+              <w:t>shl_number</w:t>
+            </w:r>
+            <w:proofErr w:type="spellEnd"/>
+            <w:r>
+              <w:rPr>
+                <w:rFonts w:ascii="Calibri" w:eastAsia="Times New Roman" w:hAnsi="Calibri" w:cs="Times New Roman"/>
+                <w:color w:val="000000"/>
+              </w:rPr>
+              <w:t xml:space="preserve"> from </w:t>
+            </w:r>
+            <w:proofErr w:type="spellStart"/>
+            <w:r>
+              <w:rPr>
+                <w:rFonts w:ascii="Calibri" w:eastAsia="Times New Roman" w:hAnsi="Calibri" w:cs="Times New Roman"/>
+                <w:color w:val="000000"/>
+              </w:rPr>
+              <w:t>lpep_wav</w:t>
+            </w:r>
+            <w:proofErr w:type="spellEnd"/>
+            <w:r>
+              <w:rPr>
+                <w:rFonts w:ascii="Calibri" w:eastAsia="Times New Roman" w:hAnsi="Calibri" w:cs="Times New Roman"/>
+                <w:color w:val="000000"/>
+              </w:rPr>
+              <w:t>);</w:t>
+            </w:r>
+          </w:p>
+        </w:tc>
+      </w:tr>
+      <w:tr>
+        <w:trPr>
+          <w:trHeight w:val="320"/>
+        </w:trPr>
+        <w:tc>
+          <w:tcPr>
+            <w:tcW w:w="17207" w:type="dxa"/>
+            <w:tcBorders>
+              <w:top w:val="nil"/>
+              <w:left w:val="nil"/>
+              <w:bottom w:val="nil"/>
+              <w:right w:val="nil"/>
+            </w:tcBorders>
+            <w:shd w:val="clear" w:color="auto" w:fill="auto"/>
+            <w:noWrap/>
+            <w:vAlign w:val="bottom"/>
+            <w:hideMark/>
+          </w:tcPr>
+          <w:p>
+            <w:pPr>
+              <w:rPr>
+                <w:rFonts w:ascii="Calibri" w:eastAsia="Times New Roman" w:hAnsi="Calibri" w:cs="Times New Roman"/>
+                <w:color w:val="000000"/>
+              </w:rPr>
+            </w:pPr>
+          </w:p>
+        </w:tc>
+      </w:tr>
+      <w:tr>
+        <w:trPr>
+          <w:trHeight w:val="320"/>
+        </w:trPr>
+        <w:tc>
+          <w:tcPr>
+            <w:tcW w:w="17207" w:type="dxa"/>
+            <w:tcBorders>
+              <w:top w:val="nil"/>
+              <w:left w:val="nil"/>
+              <w:bottom w:val="nil"/>
+              <w:right w:val="nil"/>
+            </w:tcBorders>
+            <w:shd w:val="clear" w:color="auto" w:fill="auto"/>
+            <w:noWrap/>
+            <w:vAlign w:val="bottom"/>
+            <w:hideMark/>
+          </w:tcPr>
+          <w:p>
+            <w:pPr>
+              <w:rPr>
+                <w:rFonts w:ascii="Calibri" w:eastAsia="Times New Roman" w:hAnsi="Calibri" w:cs="Times New Roman"/>
+                <w:color w:val="000000"/>
+              </w:rPr>
+            </w:pPr>
+          </w:p>
+          <w:p>
+            <w:pPr>
+              <w:rPr>
+                <w:rFonts w:ascii="Calibri" w:eastAsia="Times New Roman" w:hAnsi="Calibri" w:cs="Times New Roman"/>
+                <w:color w:val="000000"/>
+              </w:rPr>
+            </w:pPr>
+          </w:p>
+          <w:p>
+            <w:pPr>
+              <w:rPr>
+                <w:rFonts w:ascii="Calibri" w:eastAsia="Times New Roman" w:hAnsi="Calibri" w:cs="Times New Roman"/>
+                <w:b/>
+                <w:bCs/>
+                <w:color w:val="000000"/>
+              </w:rPr>
+            </w:pPr>
+            <w:r>
+              <w:rPr>
+                <w:rFonts w:ascii="Calibri" w:eastAsia="Times New Roman" w:hAnsi="Calibri" w:cs="Times New Roman"/>
+                <w:b/>
+                <w:bCs/>
+                <w:color w:val="000000"/>
+              </w:rPr>
+              <w:t xml:space="preserve">/* create wheel </w:t>
+            </w:r>
+            <w:proofErr w:type="spellStart"/>
+            <w:r>
+              <w:rPr>
+                <w:rFonts w:ascii="Calibri" w:eastAsia="Times New Roman" w:hAnsi="Calibri" w:cs="Times New Roman"/>
+                <w:b/>
+                <w:bCs/>
+                <w:color w:val="000000"/>
+              </w:rPr>
+              <w:t>acess</w:t>
+            </w:r>
+            <w:proofErr w:type="spellEnd"/>
+            <w:r>
+              <w:rPr>
+                <w:rFonts w:ascii="Calibri" w:eastAsia="Times New Roman" w:hAnsi="Calibri" w:cs="Times New Roman"/>
+                <w:b/>
+                <w:bCs/>
+                <w:color w:val="000000"/>
+              </w:rPr>
+              <w:t xml:space="preserve"> vehicle data from </w:t>
+            </w:r>
+            <w:proofErr w:type="spellStart"/>
+            <w:r>
+              <w:rPr>
+                <w:rFonts w:ascii="Calibri" w:eastAsia="Times New Roman" w:hAnsi="Calibri" w:cs="Times New Roman"/>
+                <w:b/>
+                <w:bCs/>
+                <w:color w:val="000000"/>
+              </w:rPr>
+              <w:t>tpep</w:t>
+            </w:r>
+            <w:proofErr w:type="spellEnd"/>
+            <w:r>
+              <w:rPr>
+                <w:rFonts w:ascii="Calibri" w:eastAsia="Times New Roman" w:hAnsi="Calibri" w:cs="Times New Roman"/>
+                <w:b/>
+                <w:bCs/>
+                <w:color w:val="000000"/>
+              </w:rPr>
+              <w:t xml:space="preserve"> and </w:t>
+            </w:r>
+            <w:proofErr w:type="spellStart"/>
+            <w:r>
+              <w:rPr>
+                <w:rFonts w:ascii="Calibri" w:eastAsia="Times New Roman" w:hAnsi="Calibri" w:cs="Times New Roman"/>
+                <w:b/>
+                <w:bCs/>
+                <w:color w:val="000000"/>
+              </w:rPr>
+              <w:t>lpep</w:t>
+            </w:r>
+            <w:proofErr w:type="spellEnd"/>
+            <w:r>
+              <w:rPr>
+                <w:rFonts w:ascii="Calibri" w:eastAsia="Times New Roman" w:hAnsi="Calibri" w:cs="Times New Roman"/>
+                <w:b/>
+                <w:bCs/>
+                <w:color w:val="000000"/>
+              </w:rPr>
+              <w:t xml:space="preserve"> for a select medallion number */</w:t>
+            </w:r>
+          </w:p>
+          <w:p>
+            <w:pPr>
+              <w:rPr>
+                <w:rFonts w:ascii="Calibri" w:eastAsia="Times New Roman" w:hAnsi="Calibri" w:cs="Times New Roman"/>
+                <w:color w:val="000000"/>
+              </w:rPr>
+            </w:pPr>
+            <w:bookmarkStart w:id="0" w:name="_GoBack"/>
+            <w:bookmarkEnd w:id="0"/>
+          </w:p>
+          <w:p>
+            <w:pPr>
+              <w:rPr>
+                <w:rFonts w:ascii="Calibri" w:eastAsia="Times New Roman" w:hAnsi="Calibri" w:cs="Times New Roman"/>
+                <w:color w:val="000000"/>
+              </w:rPr>
+            </w:pPr>
+          </w:p>
+        </w:tc>
+      </w:tr>
+      <w:tr>
+        <w:trPr>
+          <w:trHeight w:val="320"/>
+        </w:trPr>
+        <w:tc>
+          <w:tcPr>
+            <w:tcW w:w="17207" w:type="dxa"/>
+            <w:tcBorders>
+              <w:top w:val="nil"/>
+              <w:left w:val="nil"/>
+              <w:bottom w:val="nil"/>
+              <w:right w:val="nil"/>
+            </w:tcBorders>
+            <w:shd w:val="clear" w:color="auto" w:fill="auto"/>
+            <w:noWrap/>
+            <w:vAlign w:val="bottom"/>
+            <w:hideMark/>
+          </w:tcPr>
+          <w:p>
+            <w:pPr>
+              <w:rPr>
+                <w:rFonts w:ascii="Calibri" w:eastAsia="Times New Roman" w:hAnsi="Calibri" w:cs="Times New Roman"/>
+                <w:b/>
+                <w:bCs/>
+                <w:color w:val="000000"/>
+              </w:rPr>
+            </w:pPr>
+            <w:r>
+              <w:rPr>
+                <w:rFonts w:ascii="Calibri" w:eastAsia="Times New Roman" w:hAnsi="Calibri" w:cs="Times New Roman"/>
+                <w:b/>
+                <w:bCs/>
+                <w:color w:val="000000"/>
+              </w:rPr>
+              <w:t xml:space="preserve">LPEP  breadcrumb wav :  cab 1930 :count : 126 million </w:t>
+            </w:r>
+          </w:p>
+        </w:tc>
+      </w:tr>
+      <w:tr>
+        <w:trPr>
+          <w:trHeight w:val="320"/>
+        </w:trPr>
+        <w:tc>
+          <w:tcPr>
+            <w:tcW w:w="17207" w:type="dxa"/>
+            <w:tcBorders>
+              <w:top w:val="nil"/>
+              <w:left w:val="nil"/>
+              <w:bottom w:val="nil"/>
+              <w:right w:val="nil"/>
+            </w:tcBorders>
+            <w:shd w:val="clear" w:color="auto" w:fill="auto"/>
+            <w:noWrap/>
+            <w:vAlign w:val="bottom"/>
+            <w:hideMark/>
+          </w:tcPr>
+          <w:p>
+            <w:pPr>
+              <w:rPr>
+                <w:rFonts w:ascii="Calibri" w:eastAsia="Times New Roman" w:hAnsi="Calibri" w:cs="Times New Roman"/>
+                <w:color w:val="000000"/>
+              </w:rPr>
+            </w:pPr>
+            <w:r>
+              <w:rPr>
+                <w:rFonts w:ascii="Calibri" w:eastAsia="Times New Roman" w:hAnsi="Calibri" w:cs="Times New Roman"/>
+                <w:color w:val="000000"/>
+              </w:rPr>
+              <w:t xml:space="preserve">create table </w:t>
+            </w:r>
+            <w:proofErr w:type="spellStart"/>
+            <w:r>
+              <w:rPr>
+                <w:rFonts w:ascii="Calibri" w:eastAsia="Times New Roman" w:hAnsi="Calibri" w:cs="Times New Roman"/>
+                <w:color w:val="000000"/>
+              </w:rPr>
+              <w:t>lpep_wav_tot</w:t>
+            </w:r>
+            <w:proofErr w:type="spellEnd"/>
+          </w:p>
+        </w:tc>
+      </w:tr>
+      <w:tr>
+        <w:trPr>
+          <w:trHeight w:val="320"/>
+        </w:trPr>
+        <w:tc>
+          <w:tcPr>
+            <w:tcW w:w="17207" w:type="dxa"/>
+            <w:tcBorders>
+              <w:top w:val="nil"/>
+              <w:left w:val="nil"/>
+              <w:bottom w:val="nil"/>
+              <w:right w:val="nil"/>
+            </w:tcBorders>
+            <w:shd w:val="clear" w:color="auto" w:fill="auto"/>
+            <w:noWrap/>
+            <w:vAlign w:val="bottom"/>
+            <w:hideMark/>
+          </w:tcPr>
+          <w:p>
+            <w:pPr>
+              <w:rPr>
+                <w:rFonts w:ascii="Calibri" w:eastAsia="Times New Roman" w:hAnsi="Calibri" w:cs="Times New Roman"/>
+                <w:color w:val="000000"/>
+              </w:rPr>
+            </w:pPr>
+            <w:r>
+              <w:rPr>
+                <w:rFonts w:ascii="Calibri" w:eastAsia="Times New Roman" w:hAnsi="Calibri" w:cs="Times New Roman"/>
+                <w:color w:val="000000"/>
+              </w:rPr>
+              <w:t xml:space="preserve">select </w:t>
+            </w:r>
+            <w:proofErr w:type="spellStart"/>
+            <w:r>
+              <w:rPr>
+                <w:rFonts w:ascii="Calibri" w:eastAsia="Times New Roman" w:hAnsi="Calibri" w:cs="Times New Roman"/>
+                <w:color w:val="000000"/>
+              </w:rPr>
+              <w:t>shl_number,lpep_datetime,latitude,longitude</w:t>
+            </w:r>
+            <w:proofErr w:type="spellEnd"/>
+            <w:r>
+              <w:rPr>
+                <w:rFonts w:ascii="Calibri" w:eastAsia="Times New Roman" w:hAnsi="Calibri" w:cs="Times New Roman"/>
+                <w:color w:val="000000"/>
+              </w:rPr>
+              <w:t xml:space="preserve"> from lpep2015_breadcrumb_cmt</w:t>
+            </w:r>
+          </w:p>
+        </w:tc>
+      </w:tr>
+      <w:tr>
+        <w:trPr>
+          <w:trHeight w:val="320"/>
+        </w:trPr>
+        <w:tc>
+          <w:tcPr>
+            <w:tcW w:w="17207" w:type="dxa"/>
+            <w:tcBorders>
+              <w:top w:val="nil"/>
+              <w:left w:val="nil"/>
+              <w:bottom w:val="nil"/>
+              <w:right w:val="nil"/>
+            </w:tcBorders>
+            <w:shd w:val="clear" w:color="auto" w:fill="auto"/>
+            <w:noWrap/>
+            <w:vAlign w:val="bottom"/>
+            <w:hideMark/>
+          </w:tcPr>
+          <w:p>
+            <w:pPr>
+              <w:rPr>
+                <w:rFonts w:ascii="Calibri" w:eastAsia="Times New Roman" w:hAnsi="Calibri" w:cs="Times New Roman"/>
+                <w:color w:val="000000"/>
+              </w:rPr>
+            </w:pPr>
+            <w:r>
+              <w:rPr>
+                <w:rFonts w:ascii="Calibri" w:eastAsia="Times New Roman" w:hAnsi="Calibri" w:cs="Times New Roman"/>
+                <w:color w:val="000000"/>
+              </w:rPr>
+              <w:t>where lpep2015_breadcrumb_cmt.shl_number in (select distinct(</w:t>
+            </w:r>
+            <w:proofErr w:type="spellStart"/>
+            <w:r>
+              <w:rPr>
+                <w:rFonts w:ascii="Calibri" w:eastAsia="Times New Roman" w:hAnsi="Calibri" w:cs="Times New Roman"/>
+                <w:color w:val="000000"/>
+              </w:rPr>
+              <w:t>shl_number</w:t>
+            </w:r>
+            <w:proofErr w:type="spellEnd"/>
+            <w:r>
+              <w:rPr>
+                <w:rFonts w:ascii="Calibri" w:eastAsia="Times New Roman" w:hAnsi="Calibri" w:cs="Times New Roman"/>
+                <w:color w:val="000000"/>
+              </w:rPr>
+              <w:t xml:space="preserve">) from </w:t>
+            </w:r>
+            <w:proofErr w:type="spellStart"/>
+            <w:r>
+              <w:rPr>
+                <w:rFonts w:ascii="Calibri" w:eastAsia="Times New Roman" w:hAnsi="Calibri" w:cs="Times New Roman"/>
+                <w:color w:val="000000"/>
+              </w:rPr>
+              <w:t>lpep_wav</w:t>
+            </w:r>
+            <w:proofErr w:type="spellEnd"/>
+            <w:r>
+              <w:rPr>
+                <w:rFonts w:ascii="Calibri" w:eastAsia="Times New Roman" w:hAnsi="Calibri" w:cs="Times New Roman"/>
+                <w:color w:val="000000"/>
+              </w:rPr>
+              <w:t>)</w:t>
+            </w:r>
+          </w:p>
+        </w:tc>
+      </w:tr>
+      <w:tr>
+        <w:trPr>
+          <w:trHeight w:val="320"/>
+        </w:trPr>
+        <w:tc>
+          <w:tcPr>
+            <w:tcW w:w="17207" w:type="dxa"/>
+            <w:tcBorders>
+              <w:top w:val="nil"/>
+              <w:left w:val="nil"/>
+              <w:bottom w:val="nil"/>
+              <w:right w:val="nil"/>
+            </w:tcBorders>
+            <w:shd w:val="clear" w:color="auto" w:fill="auto"/>
+            <w:noWrap/>
+            <w:vAlign w:val="bottom"/>
+            <w:hideMark/>
+          </w:tcPr>
+          <w:p>
+            <w:pPr>
+              <w:rPr>
+                <w:rFonts w:ascii="Calibri" w:eastAsia="Times New Roman" w:hAnsi="Calibri" w:cs="Times New Roman"/>
+                <w:color w:val="000000"/>
+              </w:rPr>
+            </w:pPr>
+            <w:r>
+              <w:rPr>
+                <w:rFonts w:ascii="Calibri" w:eastAsia="Times New Roman" w:hAnsi="Calibri" w:cs="Times New Roman"/>
+                <w:color w:val="000000"/>
+              </w:rPr>
+              <w:t>union all</w:t>
+            </w:r>
+          </w:p>
+        </w:tc>
+      </w:tr>
+      <w:tr>
+        <w:trPr>
+          <w:trHeight w:val="320"/>
+        </w:trPr>
+        <w:tc>
+          <w:tcPr>
+            <w:tcW w:w="17207" w:type="dxa"/>
+            <w:tcBorders>
+              <w:top w:val="nil"/>
+              <w:left w:val="nil"/>
+              <w:bottom w:val="nil"/>
+              <w:right w:val="nil"/>
+            </w:tcBorders>
+            <w:shd w:val="clear" w:color="auto" w:fill="auto"/>
+            <w:noWrap/>
+            <w:vAlign w:val="bottom"/>
+            <w:hideMark/>
+          </w:tcPr>
+          <w:p>
+            <w:pPr>
+              <w:rPr>
+                <w:rFonts w:ascii="Calibri" w:eastAsia="Times New Roman" w:hAnsi="Calibri" w:cs="Times New Roman"/>
+                <w:color w:val="000000"/>
+              </w:rPr>
+            </w:pPr>
+            <w:r>
+              <w:rPr>
+                <w:rFonts w:ascii="Calibri" w:eastAsia="Times New Roman" w:hAnsi="Calibri" w:cs="Times New Roman"/>
+                <w:color w:val="000000"/>
+              </w:rPr>
+              <w:t xml:space="preserve">select </w:t>
+            </w:r>
+            <w:proofErr w:type="spellStart"/>
+            <w:r>
+              <w:rPr>
+                <w:rFonts w:ascii="Calibri" w:eastAsia="Times New Roman" w:hAnsi="Calibri" w:cs="Times New Roman"/>
+                <w:color w:val="000000"/>
+              </w:rPr>
+              <w:t>shl_number,lpep_datetime,latitude,longitude</w:t>
+            </w:r>
+            <w:proofErr w:type="spellEnd"/>
+            <w:r>
+              <w:rPr>
+                <w:rFonts w:ascii="Calibri" w:eastAsia="Times New Roman" w:hAnsi="Calibri" w:cs="Times New Roman"/>
+                <w:color w:val="000000"/>
+              </w:rPr>
+              <w:t xml:space="preserve"> from lpep2015_breadcrumb_vts</w:t>
+            </w:r>
+          </w:p>
+        </w:tc>
+      </w:tr>
+      <w:tr>
+        <w:trPr>
+          <w:trHeight w:val="320"/>
+        </w:trPr>
+        <w:tc>
+          <w:tcPr>
+            <w:tcW w:w="17207" w:type="dxa"/>
+            <w:tcBorders>
+              <w:top w:val="nil"/>
+              <w:left w:val="nil"/>
+              <w:bottom w:val="nil"/>
+              <w:right w:val="nil"/>
+            </w:tcBorders>
+            <w:shd w:val="clear" w:color="auto" w:fill="auto"/>
+            <w:noWrap/>
+            <w:vAlign w:val="bottom"/>
+            <w:hideMark/>
+          </w:tcPr>
+          <w:p>
+            <w:pPr>
+              <w:rPr>
+                <w:rFonts w:ascii="Calibri" w:eastAsia="Times New Roman" w:hAnsi="Calibri" w:cs="Times New Roman"/>
+                <w:color w:val="000000"/>
+              </w:rPr>
+            </w:pPr>
+            <w:r>
+              <w:rPr>
+                <w:rFonts w:ascii="Calibri" w:eastAsia="Times New Roman" w:hAnsi="Calibri" w:cs="Times New Roman"/>
+                <w:color w:val="000000"/>
+              </w:rPr>
+              <w:t>where lpep2015_breadcrumb_vts.shl_number in (select distinct(</w:t>
+            </w:r>
+            <w:proofErr w:type="spellStart"/>
+            <w:r>
+              <w:rPr>
+                <w:rFonts w:ascii="Calibri" w:eastAsia="Times New Roman" w:hAnsi="Calibri" w:cs="Times New Roman"/>
+                <w:color w:val="000000"/>
+              </w:rPr>
+              <w:t>shl_number</w:t>
+            </w:r>
+            <w:proofErr w:type="spellEnd"/>
+            <w:r>
+              <w:rPr>
+                <w:rFonts w:ascii="Calibri" w:eastAsia="Times New Roman" w:hAnsi="Calibri" w:cs="Times New Roman"/>
+                <w:color w:val="000000"/>
+              </w:rPr>
+              <w:t xml:space="preserve">) from </w:t>
+            </w:r>
+            <w:proofErr w:type="spellStart"/>
+            <w:r>
+              <w:rPr>
+                <w:rFonts w:ascii="Calibri" w:eastAsia="Times New Roman" w:hAnsi="Calibri" w:cs="Times New Roman"/>
+                <w:color w:val="000000"/>
+              </w:rPr>
+              <w:t>lpep_wav</w:t>
+            </w:r>
+            <w:proofErr w:type="spellEnd"/>
+            <w:r>
+              <w:rPr>
+                <w:rFonts w:ascii="Calibri" w:eastAsia="Times New Roman" w:hAnsi="Calibri" w:cs="Times New Roman"/>
+                <w:color w:val="000000"/>
+              </w:rPr>
+              <w:t>);</w:t>
+            </w:r>
+          </w:p>
+        </w:tc>
+      </w:tr>
+      <w:tr>
+        <w:trPr>
+          <w:trHeight w:val="320"/>
+        </w:trPr>
+        <w:tc>
+          <w:tcPr>
+            <w:tcW w:w="17207" w:type="dxa"/>
+            <w:tcBorders>
+              <w:top w:val="nil"/>
+              <w:left w:val="nil"/>
+              <w:bottom w:val="nil"/>
+              <w:right w:val="nil"/>
+            </w:tcBorders>
+            <w:shd w:val="clear" w:color="auto" w:fill="auto"/>
+            <w:noWrap/>
+            <w:vAlign w:val="bottom"/>
+            <w:hideMark/>
+          </w:tcPr>
+          <w:p>
+            <w:pPr>
+              <w:rPr>
+                <w:rFonts w:ascii="Calibri" w:eastAsia="Times New Roman" w:hAnsi="Calibri" w:cs="Times New Roman"/>
+                <w:color w:val="000000"/>
+              </w:rPr>
+            </w:pPr>
+          </w:p>
+        </w:tc>
+      </w:tr>
+      <w:tr>
+        <w:trPr>
+          <w:trHeight w:val="320"/>
+        </w:trPr>
+        <w:tc>
+          <w:tcPr>
+            <w:tcW w:w="17207" w:type="dxa"/>
+            <w:tcBorders>
+              <w:top w:val="nil"/>
+              <w:left w:val="nil"/>
+              <w:bottom w:val="nil"/>
+              <w:right w:val="nil"/>
+            </w:tcBorders>
+            <w:shd w:val="clear" w:color="auto" w:fill="auto"/>
+            <w:noWrap/>
+            <w:vAlign w:val="bottom"/>
+            <w:hideMark/>
+          </w:tcPr>
+          <w:p>
+            <w:pPr>
+              <w:rPr>
+                <w:rFonts w:ascii="Calibri" w:eastAsia="Times New Roman" w:hAnsi="Calibri" w:cs="Times New Roman"/>
+                <w:b/>
+                <w:bCs/>
+                <w:color w:val="000000"/>
+              </w:rPr>
+            </w:pPr>
+            <w:r>
+              <w:rPr>
+                <w:rFonts w:ascii="Calibri" w:eastAsia="Times New Roman" w:hAnsi="Calibri" w:cs="Times New Roman"/>
+                <w:b/>
+                <w:bCs/>
+                <w:color w:val="000000"/>
+              </w:rPr>
+              <w:t>To save the table to csv</w:t>
+            </w:r>
+          </w:p>
+        </w:tc>
+      </w:tr>
+      <w:tr>
+        <w:trPr>
+          <w:trHeight w:val="320"/>
+        </w:trPr>
+        <w:tc>
+          <w:tcPr>
+            <w:tcW w:w="17207" w:type="dxa"/>
+            <w:tcBorders>
+              <w:top w:val="nil"/>
+              <w:left w:val="nil"/>
+              <w:bottom w:val="nil"/>
+              <w:right w:val="nil"/>
+            </w:tcBorders>
+            <w:shd w:val="clear" w:color="auto" w:fill="auto"/>
+            <w:noWrap/>
+            <w:vAlign w:val="bottom"/>
+            <w:hideMark/>
+          </w:tcPr>
+          <w:p>
+            <w:pPr>
+              <w:rPr>
+                <w:rFonts w:ascii="Calibri" w:eastAsia="Times New Roman" w:hAnsi="Calibri" w:cs="Times New Roman"/>
+                <w:color w:val="000000"/>
+              </w:rPr>
+            </w:pPr>
+            <w:r>
+              <w:rPr>
+                <w:rFonts w:ascii="Calibri" w:eastAsia="Times New Roman" w:hAnsi="Calibri" w:cs="Times New Roman"/>
+                <w:color w:val="000000"/>
+              </w:rPr>
+              <w:t xml:space="preserve">create table </w:t>
+            </w:r>
+            <w:proofErr w:type="spellStart"/>
+            <w:r>
+              <w:rPr>
+                <w:rFonts w:ascii="Calibri" w:eastAsia="Times New Roman" w:hAnsi="Calibri" w:cs="Times New Roman"/>
+                <w:color w:val="000000"/>
+              </w:rPr>
+              <w:t>csv_dump_bhagwat</w:t>
+            </w:r>
+            <w:proofErr w:type="spellEnd"/>
+            <w:r>
+              <w:rPr>
+                <w:rFonts w:ascii="Calibri" w:eastAsia="Times New Roman" w:hAnsi="Calibri" w:cs="Times New Roman"/>
+                <w:color w:val="000000"/>
+              </w:rPr>
+              <w:t xml:space="preserve"> ROW FORMAT DELIMITED FIELDS TERMINATED BY ',' LINES TERMINATED BY '\n' as</w:t>
+            </w:r>
+          </w:p>
+        </w:tc>
+      </w:tr>
+      <w:tr>
+        <w:trPr>
+          <w:trHeight w:val="320"/>
+        </w:trPr>
+        <w:tc>
+          <w:tcPr>
+            <w:tcW w:w="17207" w:type="dxa"/>
+            <w:tcBorders>
+              <w:top w:val="nil"/>
+              <w:left w:val="nil"/>
+              <w:bottom w:val="nil"/>
+              <w:right w:val="nil"/>
+            </w:tcBorders>
+            <w:shd w:val="clear" w:color="auto" w:fill="auto"/>
+            <w:noWrap/>
+            <w:vAlign w:val="bottom"/>
+            <w:hideMark/>
+          </w:tcPr>
+          <w:p>
+            <w:pPr>
+              <w:rPr>
+                <w:rFonts w:ascii="Calibri" w:eastAsia="Times New Roman" w:hAnsi="Calibri" w:cs="Times New Roman"/>
+                <w:color w:val="000000"/>
+              </w:rPr>
+            </w:pPr>
+            <w:r>
+              <w:rPr>
+                <w:rFonts w:ascii="Calibri" w:eastAsia="Times New Roman" w:hAnsi="Calibri" w:cs="Times New Roman"/>
+                <w:color w:val="000000"/>
+              </w:rPr>
+              <w:t xml:space="preserve">select * from </w:t>
+            </w:r>
+            <w:proofErr w:type="spellStart"/>
+            <w:r>
+              <w:rPr>
+                <w:rFonts w:ascii="Calibri" w:eastAsia="Times New Roman" w:hAnsi="Calibri" w:cs="Times New Roman"/>
+                <w:color w:val="000000"/>
+              </w:rPr>
+              <w:t>tlc.lpep_wav_tot</w:t>
+            </w:r>
+            <w:proofErr w:type="spellEnd"/>
+            <w:r>
+              <w:rPr>
+                <w:rFonts w:ascii="Calibri" w:eastAsia="Times New Roman" w:hAnsi="Calibri" w:cs="Times New Roman"/>
+                <w:color w:val="000000"/>
+              </w:rPr>
+              <w:t>;</w:t>
+            </w:r>
+          </w:p>
+        </w:tc>
+      </w:tr>
+      <w:tr>
+        <w:trPr>
+          <w:trHeight w:val="320"/>
+        </w:trPr>
+        <w:tc>
+          <w:tcPr>
+            <w:tcW w:w="17207" w:type="dxa"/>
+            <w:tcBorders>
+              <w:top w:val="nil"/>
+              <w:left w:val="nil"/>
+              <w:bottom w:val="nil"/>
+              <w:right w:val="nil"/>
+            </w:tcBorders>
+            <w:shd w:val="clear" w:color="auto" w:fill="auto"/>
+            <w:noWrap/>
+            <w:vAlign w:val="bottom"/>
+            <w:hideMark/>
+          </w:tcPr>
+          <w:p>
+            <w:pPr>
+              <w:rPr>
+                <w:rFonts w:ascii="Calibri" w:eastAsia="Times New Roman" w:hAnsi="Calibri" w:cs="Times New Roman"/>
+                <w:color w:val="000000"/>
+              </w:rPr>
+            </w:pPr>
+          </w:p>
+        </w:tc>
+      </w:tr>
+      <w:tr>
+        <w:trPr>
+          <w:trHeight w:val="320"/>
+        </w:trPr>
+        <w:tc>
+          <w:tcPr>
+            <w:tcW w:w="17207" w:type="dxa"/>
+            <w:tcBorders>
+              <w:top w:val="nil"/>
+              <w:left w:val="nil"/>
+              <w:bottom w:val="nil"/>
+              <w:right w:val="nil"/>
+            </w:tcBorders>
+            <w:shd w:val="clear" w:color="auto" w:fill="auto"/>
+            <w:noWrap/>
+            <w:vAlign w:val="bottom"/>
+            <w:hideMark/>
+          </w:tcPr>
+          <w:p>
+            <w:pPr>
+              <w:rPr>
+                <w:rFonts w:ascii="Calibri" w:eastAsia="Times New Roman" w:hAnsi="Calibri" w:cs="Times New Roman"/>
+                <w:color w:val="000000"/>
+              </w:rPr>
+            </w:pPr>
+            <w:proofErr w:type="spellStart"/>
+            <w:r>
+              <w:rPr>
+                <w:rFonts w:ascii="Calibri" w:eastAsia="Times New Roman" w:hAnsi="Calibri" w:cs="Times New Roman"/>
+                <w:color w:val="000000"/>
+              </w:rPr>
+              <w:t>hadoop</w:t>
+            </w:r>
+            <w:proofErr w:type="spellEnd"/>
+            <w:r>
+              <w:rPr>
+                <w:rFonts w:ascii="Calibri" w:eastAsia="Times New Roman" w:hAnsi="Calibri" w:cs="Times New Roman"/>
+                <w:color w:val="000000"/>
+              </w:rPr>
+              <w:t xml:space="preserve"> fs -cat /user/hive/warehouse/</w:t>
+            </w:r>
+            <w:proofErr w:type="spellStart"/>
+            <w:r>
+              <w:rPr>
+                <w:rFonts w:ascii="Calibri" w:eastAsia="Times New Roman" w:hAnsi="Calibri" w:cs="Times New Roman"/>
+                <w:color w:val="000000"/>
+              </w:rPr>
+              <w:t>csv_dump_bhagwat</w:t>
+            </w:r>
+            <w:proofErr w:type="spellEnd"/>
+            <w:r>
+              <w:rPr>
+                <w:rFonts w:ascii="Calibri" w:eastAsia="Times New Roman" w:hAnsi="Calibri" w:cs="Times New Roman"/>
+                <w:color w:val="000000"/>
+              </w:rPr>
+              <w:t>/* &gt; ~/csv_dump_latest.csv</w:t>
+            </w:r>
+          </w:p>
+        </w:tc>
+      </w:tr>
+      <w:tr>
+        <w:trPr>
+          <w:trHeight w:val="320"/>
+        </w:trPr>
+        <w:tc>
+          <w:tcPr>
+            <w:tcW w:w="17207" w:type="dxa"/>
+            <w:tcBorders>
+              <w:top w:val="nil"/>
+              <w:left w:val="nil"/>
+              <w:bottom w:val="nil"/>
+              <w:right w:val="nil"/>
+            </w:tcBorders>
+            <w:shd w:val="clear" w:color="auto" w:fill="auto"/>
+            <w:noWrap/>
+            <w:vAlign w:val="bottom"/>
+            <w:hideMark/>
+          </w:tcPr>
+          <w:p>
+            <w:pPr>
+              <w:rPr>
+                <w:rFonts w:ascii="Calibri" w:eastAsia="Times New Roman" w:hAnsi="Calibri" w:cs="Times New Roman"/>
+                <w:color w:val="000000"/>
+              </w:rPr>
+            </w:pPr>
+            <w:r>
+              <w:rPr>
+                <w:rFonts w:ascii="Calibri" w:eastAsia="Times New Roman" w:hAnsi="Calibri" w:cs="Times New Roman"/>
+                <w:color w:val="000000"/>
+              </w:rPr>
+              <w:t xml:space="preserve">drop table </w:t>
+            </w:r>
+            <w:proofErr w:type="spellStart"/>
+            <w:r>
+              <w:rPr>
+                <w:rFonts w:ascii="Calibri" w:eastAsia="Times New Roman" w:hAnsi="Calibri" w:cs="Times New Roman"/>
+                <w:color w:val="000000"/>
+              </w:rPr>
+              <w:t>csv_dump_bhagwat</w:t>
+            </w:r>
+            <w:proofErr w:type="spellEnd"/>
+            <w:r>
+              <w:rPr>
+                <w:rFonts w:ascii="Calibri" w:eastAsia="Times New Roman" w:hAnsi="Calibri" w:cs="Times New Roman"/>
+                <w:color w:val="000000"/>
+              </w:rPr>
+              <w:t>;</w:t>
+            </w:r>
+          </w:p>
+        </w:tc>
+      </w:tr>
+      <w:tr>
+        <w:trPr>
+          <w:trHeight w:val="360"/>
+        </w:trPr>
+        <w:tc>
+          <w:tcPr>
+            <w:tcW w:w="17207" w:type="dxa"/>
+            <w:tcBorders>
+              <w:top w:val="nil"/>
+              <w:left w:val="nil"/>
+              <w:bottom w:val="nil"/>
+              <w:right w:val="nil"/>
+            </w:tcBorders>
+            <w:shd w:val="clear" w:color="auto" w:fill="auto"/>
+            <w:noWrap/>
+            <w:vAlign w:val="bottom"/>
+            <w:hideMark/>
+          </w:tcPr>
+          <w:p>
+            <w:pPr>
+              <w:rPr>
+                <w:rFonts w:ascii="Calibri" w:eastAsia="Times New Roman" w:hAnsi="Calibri" w:cs="Times New Roman"/>
+                <w:color w:val="000000"/>
+              </w:rPr>
+            </w:pPr>
+          </w:p>
+        </w:tc>
+      </w:tr>
+      <w:tr>
+        <w:trPr>
+          <w:trHeight w:val="320"/>
+        </w:trPr>
+        <w:tc>
+          <w:tcPr>
+            <w:tcW w:w="17207" w:type="dxa"/>
+            <w:tcBorders>
+              <w:top w:val="nil"/>
+              <w:left w:val="nil"/>
+              <w:bottom w:val="nil"/>
+              <w:right w:val="nil"/>
+            </w:tcBorders>
+            <w:shd w:val="clear" w:color="auto" w:fill="auto"/>
+            <w:noWrap/>
+            <w:vAlign w:val="bottom"/>
+            <w:hideMark/>
+          </w:tcPr>
+          <w:p>
+            <w:pPr>
+              <w:rPr>
+                <w:rFonts w:ascii="Calibri" w:eastAsia="Times New Roman" w:hAnsi="Calibri" w:cs="Times New Roman"/>
+                <w:b/>
+                <w:bCs/>
+                <w:color w:val="000000"/>
+              </w:rPr>
+            </w:pPr>
+          </w:p>
+          <w:p>
+            <w:pPr>
+              <w:rPr>
+                <w:rFonts w:ascii="Calibri" w:eastAsia="Times New Roman" w:hAnsi="Calibri" w:cs="Times New Roman"/>
+                <w:b/>
+                <w:bCs/>
+                <w:color w:val="000000"/>
+              </w:rPr>
+            </w:pPr>
+            <w:r>
+              <w:rPr>
+                <w:rFonts w:ascii="Calibri" w:eastAsia="Times New Roman" w:hAnsi="Calibri" w:cs="Times New Roman"/>
+                <w:b/>
+                <w:bCs/>
+                <w:color w:val="000000"/>
+              </w:rPr>
+              <w:t>TPEP breadcrumb wav :  cab : 892 : count : 187 million</w:t>
+            </w:r>
+          </w:p>
+        </w:tc>
+      </w:tr>
+      <w:tr>
+        <w:trPr>
+          <w:trHeight w:val="320"/>
+        </w:trPr>
+        <w:tc>
+          <w:tcPr>
+            <w:tcW w:w="17207" w:type="dxa"/>
+            <w:tcBorders>
+              <w:top w:val="nil"/>
+              <w:left w:val="nil"/>
+              <w:bottom w:val="nil"/>
+              <w:right w:val="nil"/>
+            </w:tcBorders>
+            <w:shd w:val="clear" w:color="auto" w:fill="auto"/>
+            <w:noWrap/>
+            <w:vAlign w:val="bottom"/>
+            <w:hideMark/>
+          </w:tcPr>
+          <w:p>
+            <w:pPr>
+              <w:rPr>
+                <w:rFonts w:ascii="Calibri" w:eastAsia="Times New Roman" w:hAnsi="Calibri" w:cs="Times New Roman"/>
+                <w:color w:val="000000"/>
+              </w:rPr>
+            </w:pPr>
+            <w:r>
+              <w:rPr>
+                <w:rFonts w:ascii="Calibri" w:eastAsia="Times New Roman" w:hAnsi="Calibri" w:cs="Times New Roman"/>
+                <w:color w:val="000000"/>
+              </w:rPr>
+              <w:t xml:space="preserve">create table </w:t>
+            </w:r>
+            <w:proofErr w:type="spellStart"/>
+            <w:r>
+              <w:rPr>
+                <w:rFonts w:ascii="Calibri" w:eastAsia="Times New Roman" w:hAnsi="Calibri" w:cs="Times New Roman"/>
+                <w:color w:val="000000"/>
+              </w:rPr>
+              <w:t>tpep_wav_tot</w:t>
+            </w:r>
+            <w:proofErr w:type="spellEnd"/>
+            <w:r>
+              <w:rPr>
+                <w:rFonts w:ascii="Calibri" w:eastAsia="Times New Roman" w:hAnsi="Calibri" w:cs="Times New Roman"/>
+                <w:color w:val="000000"/>
+              </w:rPr>
+              <w:t xml:space="preserve"> as </w:t>
+            </w:r>
+          </w:p>
+        </w:tc>
+      </w:tr>
+      <w:tr>
+        <w:trPr>
+          <w:trHeight w:val="320"/>
+        </w:trPr>
+        <w:tc>
+          <w:tcPr>
+            <w:tcW w:w="17207" w:type="dxa"/>
+            <w:tcBorders>
+              <w:top w:val="nil"/>
+              <w:left w:val="nil"/>
+              <w:bottom w:val="nil"/>
+              <w:right w:val="nil"/>
+            </w:tcBorders>
+            <w:shd w:val="clear" w:color="auto" w:fill="auto"/>
+            <w:noWrap/>
+            <w:vAlign w:val="bottom"/>
+            <w:hideMark/>
+          </w:tcPr>
+          <w:p>
+            <w:pPr>
+              <w:rPr>
+                <w:rFonts w:ascii="Calibri" w:eastAsia="Times New Roman" w:hAnsi="Calibri" w:cs="Times New Roman"/>
+                <w:color w:val="000000"/>
+              </w:rPr>
+            </w:pPr>
+            <w:r>
+              <w:rPr>
+                <w:rFonts w:ascii="Calibri" w:eastAsia="Times New Roman" w:hAnsi="Calibri" w:cs="Times New Roman"/>
+                <w:color w:val="000000"/>
+              </w:rPr>
+              <w:t xml:space="preserve">select </w:t>
+            </w:r>
+            <w:proofErr w:type="spellStart"/>
+            <w:r>
+              <w:rPr>
+                <w:rFonts w:ascii="Calibri" w:eastAsia="Times New Roman" w:hAnsi="Calibri" w:cs="Times New Roman"/>
+                <w:color w:val="000000"/>
+              </w:rPr>
+              <w:t>medallion,crumb_tpep_datetime</w:t>
+            </w:r>
+            <w:proofErr w:type="spellEnd"/>
+            <w:r>
+              <w:rPr>
+                <w:rFonts w:ascii="Calibri" w:eastAsia="Times New Roman" w:hAnsi="Calibri" w:cs="Times New Roman"/>
+                <w:color w:val="000000"/>
+              </w:rPr>
+              <w:t xml:space="preserve"> as </w:t>
+            </w:r>
+            <w:proofErr w:type="spellStart"/>
+            <w:r>
+              <w:rPr>
+                <w:rFonts w:ascii="Calibri" w:eastAsia="Times New Roman" w:hAnsi="Calibri" w:cs="Times New Roman"/>
+                <w:color w:val="000000"/>
+              </w:rPr>
+              <w:t>tpep_datetime,latitude,longitude</w:t>
+            </w:r>
+            <w:proofErr w:type="spellEnd"/>
+            <w:r>
+              <w:rPr>
+                <w:rFonts w:ascii="Calibri" w:eastAsia="Times New Roman" w:hAnsi="Calibri" w:cs="Times New Roman"/>
+                <w:color w:val="000000"/>
+              </w:rPr>
+              <w:t xml:space="preserve"> from tpep2015_breadcrumb_vts</w:t>
+            </w:r>
+          </w:p>
+        </w:tc>
+      </w:tr>
+      <w:tr>
+        <w:trPr>
+          <w:trHeight w:val="320"/>
+        </w:trPr>
+        <w:tc>
+          <w:tcPr>
+            <w:tcW w:w="17207" w:type="dxa"/>
+            <w:tcBorders>
+              <w:top w:val="nil"/>
+              <w:left w:val="nil"/>
+              <w:bottom w:val="nil"/>
+              <w:right w:val="nil"/>
+            </w:tcBorders>
+            <w:shd w:val="clear" w:color="auto" w:fill="auto"/>
+            <w:noWrap/>
+            <w:vAlign w:val="bottom"/>
+            <w:hideMark/>
+          </w:tcPr>
+          <w:p>
+            <w:pPr>
+              <w:rPr>
+                <w:rFonts w:ascii="Calibri" w:eastAsia="Times New Roman" w:hAnsi="Calibri" w:cs="Times New Roman"/>
+                <w:color w:val="000000"/>
+              </w:rPr>
+            </w:pPr>
+            <w:r>
+              <w:rPr>
+                <w:rFonts w:ascii="Calibri" w:eastAsia="Times New Roman" w:hAnsi="Calibri" w:cs="Times New Roman"/>
+                <w:color w:val="000000"/>
+              </w:rPr>
+              <w:t xml:space="preserve">where tpep2015_breadcrumb_vts.medallion in (select distinct(medallion) from </w:t>
+            </w:r>
+            <w:proofErr w:type="spellStart"/>
+            <w:r>
+              <w:rPr>
+                <w:rFonts w:ascii="Calibri" w:eastAsia="Times New Roman" w:hAnsi="Calibri" w:cs="Times New Roman"/>
+                <w:color w:val="000000"/>
+              </w:rPr>
+              <w:t>tpep_wav</w:t>
+            </w:r>
+            <w:proofErr w:type="spellEnd"/>
+            <w:r>
+              <w:rPr>
+                <w:rFonts w:ascii="Calibri" w:eastAsia="Times New Roman" w:hAnsi="Calibri" w:cs="Times New Roman"/>
+                <w:color w:val="000000"/>
+              </w:rPr>
+              <w:t>)</w:t>
+            </w:r>
+          </w:p>
+        </w:tc>
+      </w:tr>
+      <w:tr>
+        <w:trPr>
+          <w:trHeight w:val="320"/>
+        </w:trPr>
+        <w:tc>
+          <w:tcPr>
+            <w:tcW w:w="17207" w:type="dxa"/>
+            <w:tcBorders>
+              <w:top w:val="nil"/>
+              <w:left w:val="nil"/>
+              <w:bottom w:val="nil"/>
+              <w:right w:val="nil"/>
+            </w:tcBorders>
+            <w:shd w:val="clear" w:color="auto" w:fill="auto"/>
+            <w:noWrap/>
+            <w:vAlign w:val="bottom"/>
+            <w:hideMark/>
+          </w:tcPr>
+          <w:p>
+            <w:pPr>
+              <w:rPr>
+                <w:rFonts w:ascii="Calibri" w:eastAsia="Times New Roman" w:hAnsi="Calibri" w:cs="Times New Roman"/>
+                <w:color w:val="000000"/>
+              </w:rPr>
+            </w:pPr>
+            <w:r>
+              <w:rPr>
+                <w:rFonts w:ascii="Calibri" w:eastAsia="Times New Roman" w:hAnsi="Calibri" w:cs="Times New Roman"/>
+                <w:color w:val="000000"/>
+              </w:rPr>
+              <w:t>union all</w:t>
+            </w:r>
+          </w:p>
+        </w:tc>
+      </w:tr>
+      <w:tr>
+        <w:trPr>
+          <w:trHeight w:val="320"/>
+        </w:trPr>
+        <w:tc>
+          <w:tcPr>
+            <w:tcW w:w="17207" w:type="dxa"/>
+            <w:tcBorders>
+              <w:top w:val="nil"/>
+              <w:left w:val="nil"/>
+              <w:bottom w:val="nil"/>
+              <w:right w:val="nil"/>
+            </w:tcBorders>
+            <w:shd w:val="clear" w:color="auto" w:fill="auto"/>
+            <w:noWrap/>
+            <w:vAlign w:val="bottom"/>
+            <w:hideMark/>
+          </w:tcPr>
+          <w:p>
+            <w:pPr>
+              <w:rPr>
+                <w:rFonts w:ascii="Calibri" w:eastAsia="Times New Roman" w:hAnsi="Calibri" w:cs="Times New Roman"/>
+                <w:color w:val="000000"/>
+              </w:rPr>
+            </w:pPr>
+            <w:r>
+              <w:rPr>
+                <w:rFonts w:ascii="Calibri" w:eastAsia="Times New Roman" w:hAnsi="Calibri" w:cs="Times New Roman"/>
+                <w:color w:val="000000"/>
+              </w:rPr>
+              <w:t xml:space="preserve">select </w:t>
+            </w:r>
+            <w:proofErr w:type="spellStart"/>
+            <w:r>
+              <w:rPr>
+                <w:rFonts w:ascii="Calibri" w:eastAsia="Times New Roman" w:hAnsi="Calibri" w:cs="Times New Roman"/>
+                <w:color w:val="000000"/>
+              </w:rPr>
+              <w:t>medallion,tpep_datetime,latitude,longitude</w:t>
+            </w:r>
+            <w:proofErr w:type="spellEnd"/>
+            <w:r>
+              <w:rPr>
+                <w:rFonts w:ascii="Calibri" w:eastAsia="Times New Roman" w:hAnsi="Calibri" w:cs="Times New Roman"/>
+                <w:color w:val="000000"/>
+              </w:rPr>
+              <w:t xml:space="preserve"> from tpep2015_breadcrumb_cmt</w:t>
+            </w:r>
+          </w:p>
+        </w:tc>
+      </w:tr>
+      <w:tr>
+        <w:trPr>
+          <w:trHeight w:val="320"/>
+        </w:trPr>
+        <w:tc>
+          <w:tcPr>
+            <w:tcW w:w="17207" w:type="dxa"/>
+            <w:tcBorders>
+              <w:top w:val="nil"/>
+              <w:left w:val="nil"/>
+              <w:bottom w:val="nil"/>
+              <w:right w:val="nil"/>
+            </w:tcBorders>
+            <w:shd w:val="clear" w:color="auto" w:fill="auto"/>
+            <w:noWrap/>
+            <w:vAlign w:val="bottom"/>
+            <w:hideMark/>
+          </w:tcPr>
+          <w:p>
+            <w:pPr>
+              <w:rPr>
+                <w:rFonts w:ascii="Calibri" w:eastAsia="Times New Roman" w:hAnsi="Calibri" w:cs="Times New Roman"/>
+                <w:color w:val="000000"/>
+              </w:rPr>
+            </w:pPr>
+            <w:r>
+              <w:rPr>
+                <w:rFonts w:ascii="Calibri" w:eastAsia="Times New Roman" w:hAnsi="Calibri" w:cs="Times New Roman"/>
+                <w:color w:val="000000"/>
+              </w:rPr>
+              <w:t xml:space="preserve">where tpep2015_breadcrumb_cmt.medallion in (select distinct(medallion) from </w:t>
+            </w:r>
+            <w:proofErr w:type="spellStart"/>
+            <w:r>
+              <w:rPr>
+                <w:rFonts w:ascii="Calibri" w:eastAsia="Times New Roman" w:hAnsi="Calibri" w:cs="Times New Roman"/>
+                <w:color w:val="000000"/>
+              </w:rPr>
+              <w:t>tpep_wav</w:t>
+            </w:r>
+            <w:proofErr w:type="spellEnd"/>
+            <w:r>
+              <w:rPr>
+                <w:rFonts w:ascii="Calibri" w:eastAsia="Times New Roman" w:hAnsi="Calibri" w:cs="Times New Roman"/>
+                <w:color w:val="000000"/>
+              </w:rPr>
+              <w:t>);</w:t>
+            </w:r>
+          </w:p>
+        </w:tc>
+      </w:tr>
+      <w:tr>
+        <w:trPr>
+          <w:trHeight w:val="320"/>
+        </w:trPr>
+        <w:tc>
+          <w:tcPr>
+            <w:tcW w:w="17207" w:type="dxa"/>
+            <w:tcBorders>
+              <w:top w:val="nil"/>
+              <w:left w:val="nil"/>
+              <w:bottom w:val="nil"/>
+              <w:right w:val="nil"/>
+            </w:tcBorders>
+            <w:shd w:val="clear" w:color="auto" w:fill="auto"/>
+            <w:noWrap/>
+            <w:vAlign w:val="bottom"/>
+            <w:hideMark/>
+          </w:tcPr>
+          <w:p>
+            <w:pPr>
+              <w:rPr>
+                <w:rFonts w:ascii="Calibri" w:eastAsia="Times New Roman" w:hAnsi="Calibri" w:cs="Times New Roman"/>
+                <w:color w:val="000000"/>
+              </w:rPr>
+            </w:pPr>
+          </w:p>
+        </w:tc>
+      </w:tr>
+      <w:tr>
+        <w:trPr>
+          <w:trHeight w:val="320"/>
+        </w:trPr>
+        <w:tc>
+          <w:tcPr>
+            <w:tcW w:w="17207" w:type="dxa"/>
+            <w:tcBorders>
+              <w:top w:val="nil"/>
+              <w:left w:val="nil"/>
+              <w:bottom w:val="nil"/>
+              <w:right w:val="nil"/>
+            </w:tcBorders>
+            <w:shd w:val="clear" w:color="auto" w:fill="auto"/>
+            <w:noWrap/>
+            <w:vAlign w:val="bottom"/>
+            <w:hideMark/>
+          </w:tcPr>
+          <w:p>
+            <w:pPr>
+              <w:rPr>
+                <w:rFonts w:ascii="Times New Roman" w:eastAsia="Times New Roman" w:hAnsi="Times New Roman" w:cs="Times New Roman"/>
+                <w:sz w:val="20"/>
+                <w:szCs w:val="20"/>
+              </w:rPr>
+            </w:pPr>
+          </w:p>
+        </w:tc>
+      </w:tr>
+      <w:tr>
+        <w:trPr>
+          <w:trHeight w:val="320"/>
+        </w:trPr>
+        <w:tc>
+          <w:tcPr>
+            <w:tcW w:w="17207" w:type="dxa"/>
+            <w:tcBorders>
+              <w:top w:val="nil"/>
+              <w:left w:val="nil"/>
+              <w:bottom w:val="nil"/>
+              <w:right w:val="nil"/>
+            </w:tcBorders>
+            <w:shd w:val="clear" w:color="auto" w:fill="auto"/>
+            <w:noWrap/>
+            <w:vAlign w:val="bottom"/>
+            <w:hideMark/>
+          </w:tcPr>
+          <w:p>
+            <w:pPr>
+              <w:rPr>
+                <w:rFonts w:ascii="Calibri" w:eastAsia="Times New Roman" w:hAnsi="Calibri" w:cs="Times New Roman"/>
+                <w:b/>
+                <w:bCs/>
+                <w:color w:val="000000"/>
+              </w:rPr>
+            </w:pPr>
+            <w:r>
+              <w:rPr>
+                <w:rFonts w:ascii="Calibri" w:eastAsia="Times New Roman" w:hAnsi="Calibri" w:cs="Times New Roman"/>
+                <w:b/>
+                <w:bCs/>
+                <w:color w:val="000000"/>
+              </w:rPr>
+              <w:t xml:space="preserve">LPEP  </w:t>
+            </w:r>
+            <w:proofErr w:type="spellStart"/>
+            <w:r>
+              <w:rPr>
+                <w:rFonts w:ascii="Calibri" w:eastAsia="Times New Roman" w:hAnsi="Calibri" w:cs="Times New Roman"/>
+                <w:b/>
+                <w:bCs/>
+                <w:color w:val="000000"/>
+              </w:rPr>
+              <w:t>triprecord</w:t>
+            </w:r>
+            <w:proofErr w:type="spellEnd"/>
+            <w:r>
+              <w:rPr>
+                <w:rFonts w:ascii="Calibri" w:eastAsia="Times New Roman" w:hAnsi="Calibri" w:cs="Times New Roman"/>
+                <w:b/>
+                <w:bCs/>
+                <w:color w:val="000000"/>
+              </w:rPr>
+              <w:t xml:space="preserve"> wav :  cab 1932 :count : 2841977</w:t>
+            </w:r>
+          </w:p>
+        </w:tc>
+      </w:tr>
+      <w:tr>
+        <w:trPr>
+          <w:trHeight w:val="320"/>
+        </w:trPr>
+        <w:tc>
+          <w:tcPr>
+            <w:tcW w:w="17207" w:type="dxa"/>
+            <w:tcBorders>
+              <w:top w:val="nil"/>
+              <w:left w:val="nil"/>
+              <w:bottom w:val="nil"/>
+              <w:right w:val="nil"/>
+            </w:tcBorders>
+            <w:shd w:val="clear" w:color="auto" w:fill="auto"/>
+            <w:noWrap/>
+            <w:vAlign w:val="bottom"/>
+            <w:hideMark/>
+          </w:tcPr>
+          <w:p>
+            <w:pPr>
+              <w:rPr>
+                <w:rFonts w:ascii="Calibri" w:eastAsia="Times New Roman" w:hAnsi="Calibri" w:cs="Times New Roman"/>
+                <w:b/>
+                <w:bCs/>
+                <w:color w:val="000000"/>
+              </w:rPr>
+            </w:pPr>
+          </w:p>
+        </w:tc>
+      </w:tr>
+      <w:tr>
+        <w:trPr>
+          <w:trHeight w:val="320"/>
+        </w:trPr>
+        <w:tc>
+          <w:tcPr>
+            <w:tcW w:w="17207" w:type="dxa"/>
+            <w:tcBorders>
+              <w:top w:val="nil"/>
+              <w:left w:val="nil"/>
+              <w:bottom w:val="nil"/>
+              <w:right w:val="nil"/>
+            </w:tcBorders>
+            <w:shd w:val="clear" w:color="auto" w:fill="auto"/>
+            <w:noWrap/>
+            <w:vAlign w:val="bottom"/>
+            <w:hideMark/>
+          </w:tcPr>
+          <w:p>
+            <w:pPr>
+              <w:rPr>
+                <w:rFonts w:ascii="Calibri" w:eastAsia="Times New Roman" w:hAnsi="Calibri" w:cs="Times New Roman"/>
+                <w:color w:val="000000"/>
+              </w:rPr>
+            </w:pPr>
+            <w:r>
+              <w:rPr>
+                <w:rFonts w:ascii="Calibri" w:eastAsia="Times New Roman" w:hAnsi="Calibri" w:cs="Times New Roman"/>
+                <w:color w:val="000000"/>
+              </w:rPr>
+              <w:t xml:space="preserve">create table </w:t>
+            </w:r>
+            <w:proofErr w:type="spellStart"/>
+            <w:r>
+              <w:rPr>
+                <w:rFonts w:ascii="Calibri" w:eastAsia="Times New Roman" w:hAnsi="Calibri" w:cs="Times New Roman"/>
+                <w:color w:val="000000"/>
+              </w:rPr>
+              <w:t>lpep_wav_triprecord_total</w:t>
+            </w:r>
+            <w:proofErr w:type="spellEnd"/>
+            <w:r>
+              <w:rPr>
+                <w:rFonts w:ascii="Calibri" w:eastAsia="Times New Roman" w:hAnsi="Calibri" w:cs="Times New Roman"/>
+                <w:color w:val="000000"/>
+              </w:rPr>
+              <w:t xml:space="preserve"> as </w:t>
+            </w:r>
+          </w:p>
+        </w:tc>
+      </w:tr>
+      <w:tr>
+        <w:trPr>
+          <w:trHeight w:val="320"/>
+        </w:trPr>
+        <w:tc>
+          <w:tcPr>
+            <w:tcW w:w="17207" w:type="dxa"/>
+            <w:tcBorders>
+              <w:top w:val="nil"/>
+              <w:left w:val="nil"/>
+              <w:bottom w:val="nil"/>
+              <w:right w:val="nil"/>
+            </w:tcBorders>
+            <w:shd w:val="clear" w:color="auto" w:fill="auto"/>
+            <w:noWrap/>
+            <w:vAlign w:val="bottom"/>
+            <w:hideMark/>
+          </w:tcPr>
+          <w:p>
+            <w:pPr>
+              <w:rPr>
+                <w:rFonts w:ascii="Calibri" w:eastAsia="Times New Roman" w:hAnsi="Calibri" w:cs="Times New Roman"/>
+                <w:color w:val="000000"/>
+              </w:rPr>
+            </w:pPr>
+            <w:r>
+              <w:rPr>
+                <w:rFonts w:ascii="Calibri" w:eastAsia="Times New Roman" w:hAnsi="Calibri" w:cs="Times New Roman"/>
+                <w:color w:val="000000"/>
+              </w:rPr>
+              <w:t xml:space="preserve">select </w:t>
+            </w:r>
+            <w:proofErr w:type="spellStart"/>
+            <w:r>
+              <w:rPr>
+                <w:rFonts w:ascii="Calibri" w:eastAsia="Times New Roman" w:hAnsi="Calibri" w:cs="Times New Roman"/>
+                <w:color w:val="000000"/>
+              </w:rPr>
+              <w:t>shl_number,lpep_pickup_datetime</w:t>
+            </w:r>
+            <w:proofErr w:type="spellEnd"/>
+            <w:r>
+              <w:rPr>
+                <w:rFonts w:ascii="Calibri" w:eastAsia="Times New Roman" w:hAnsi="Calibri" w:cs="Times New Roman"/>
+                <w:color w:val="000000"/>
+              </w:rPr>
+              <w:t xml:space="preserve"> as </w:t>
+            </w:r>
+            <w:proofErr w:type="spellStart"/>
+            <w:r>
+              <w:rPr>
+                <w:rFonts w:ascii="Calibri" w:eastAsia="Times New Roman" w:hAnsi="Calibri" w:cs="Times New Roman"/>
+                <w:color w:val="000000"/>
+              </w:rPr>
+              <w:t>pickup_datetime,lpep_dropoff_datetime</w:t>
+            </w:r>
+            <w:proofErr w:type="spellEnd"/>
+            <w:r>
+              <w:rPr>
+                <w:rFonts w:ascii="Calibri" w:eastAsia="Times New Roman" w:hAnsi="Calibri" w:cs="Times New Roman"/>
+                <w:color w:val="000000"/>
+              </w:rPr>
+              <w:t xml:space="preserve"> as </w:t>
+            </w:r>
+            <w:proofErr w:type="spellStart"/>
+            <w:r>
+              <w:rPr>
+                <w:rFonts w:ascii="Calibri" w:eastAsia="Times New Roman" w:hAnsi="Calibri" w:cs="Times New Roman"/>
+                <w:color w:val="000000"/>
+              </w:rPr>
+              <w:t>dropoff_datetime</w:t>
+            </w:r>
+            <w:proofErr w:type="spellEnd"/>
+            <w:r>
+              <w:rPr>
+                <w:rFonts w:ascii="Calibri" w:eastAsia="Times New Roman" w:hAnsi="Calibri" w:cs="Times New Roman"/>
+                <w:color w:val="000000"/>
+              </w:rPr>
+              <w:t xml:space="preserve"> ,</w:t>
+            </w:r>
+            <w:proofErr w:type="spellStart"/>
+            <w:r>
+              <w:rPr>
+                <w:rFonts w:ascii="Calibri" w:eastAsia="Times New Roman" w:hAnsi="Calibri" w:cs="Times New Roman"/>
+                <w:color w:val="000000"/>
+              </w:rPr>
+              <w:t>pickup_latitude</w:t>
+            </w:r>
+            <w:proofErr w:type="spellEnd"/>
+            <w:r>
+              <w:rPr>
+                <w:rFonts w:ascii="Calibri" w:eastAsia="Times New Roman" w:hAnsi="Calibri" w:cs="Times New Roman"/>
+                <w:color w:val="000000"/>
+              </w:rPr>
+              <w:t xml:space="preserve"> as </w:t>
+            </w:r>
+            <w:proofErr w:type="spellStart"/>
+            <w:r>
+              <w:rPr>
+                <w:rFonts w:ascii="Calibri" w:eastAsia="Times New Roman" w:hAnsi="Calibri" w:cs="Times New Roman"/>
+                <w:color w:val="000000"/>
+              </w:rPr>
+              <w:t>latitude,pickup_longitude</w:t>
+            </w:r>
+            <w:proofErr w:type="spellEnd"/>
+            <w:r>
+              <w:rPr>
+                <w:rFonts w:ascii="Calibri" w:eastAsia="Times New Roman" w:hAnsi="Calibri" w:cs="Times New Roman"/>
+                <w:color w:val="000000"/>
+              </w:rPr>
+              <w:t xml:space="preserve"> as longitude</w:t>
+            </w:r>
+          </w:p>
+        </w:tc>
+      </w:tr>
+      <w:tr>
+        <w:trPr>
+          <w:trHeight w:val="320"/>
+        </w:trPr>
+        <w:tc>
+          <w:tcPr>
+            <w:tcW w:w="17207" w:type="dxa"/>
+            <w:tcBorders>
+              <w:top w:val="nil"/>
+              <w:left w:val="nil"/>
+              <w:bottom w:val="nil"/>
+              <w:right w:val="nil"/>
+            </w:tcBorders>
+            <w:shd w:val="clear" w:color="auto" w:fill="auto"/>
+            <w:noWrap/>
+            <w:vAlign w:val="bottom"/>
+            <w:hideMark/>
+          </w:tcPr>
+          <w:p>
+            <w:pPr>
+              <w:rPr>
+                <w:rFonts w:ascii="Calibri" w:eastAsia="Times New Roman" w:hAnsi="Calibri" w:cs="Times New Roman"/>
+                <w:color w:val="000000"/>
+              </w:rPr>
+            </w:pPr>
+            <w:r>
+              <w:rPr>
+                <w:rFonts w:ascii="Calibri" w:eastAsia="Times New Roman" w:hAnsi="Calibri" w:cs="Times New Roman"/>
+                <w:color w:val="000000"/>
+              </w:rPr>
+              <w:t>from lpep2015_triprecord_cmt</w:t>
+            </w:r>
+          </w:p>
+        </w:tc>
+      </w:tr>
+      <w:tr>
+        <w:trPr>
+          <w:trHeight w:val="320"/>
+        </w:trPr>
+        <w:tc>
+          <w:tcPr>
+            <w:tcW w:w="17207" w:type="dxa"/>
+            <w:tcBorders>
+              <w:top w:val="nil"/>
+              <w:left w:val="nil"/>
+              <w:bottom w:val="nil"/>
+              <w:right w:val="nil"/>
+            </w:tcBorders>
+            <w:shd w:val="clear" w:color="auto" w:fill="auto"/>
+            <w:noWrap/>
+            <w:vAlign w:val="bottom"/>
+            <w:hideMark/>
+          </w:tcPr>
+          <w:p>
+            <w:pPr>
+              <w:rPr>
+                <w:rFonts w:ascii="Calibri" w:eastAsia="Times New Roman" w:hAnsi="Calibri" w:cs="Times New Roman"/>
+                <w:color w:val="000000"/>
+              </w:rPr>
+            </w:pPr>
+            <w:r>
+              <w:rPr>
+                <w:rFonts w:ascii="Calibri" w:eastAsia="Times New Roman" w:hAnsi="Calibri" w:cs="Times New Roman"/>
+                <w:color w:val="000000"/>
+              </w:rPr>
+              <w:t>where lpep2015_triprecord_cmt.shl_number in (select distinct(</w:t>
+            </w:r>
+            <w:proofErr w:type="spellStart"/>
+            <w:r>
+              <w:rPr>
+                <w:rFonts w:ascii="Calibri" w:eastAsia="Times New Roman" w:hAnsi="Calibri" w:cs="Times New Roman"/>
+                <w:color w:val="000000"/>
+              </w:rPr>
+              <w:t>shl_number</w:t>
+            </w:r>
+            <w:proofErr w:type="spellEnd"/>
+            <w:r>
+              <w:rPr>
+                <w:rFonts w:ascii="Calibri" w:eastAsia="Times New Roman" w:hAnsi="Calibri" w:cs="Times New Roman"/>
+                <w:color w:val="000000"/>
+              </w:rPr>
+              <w:t xml:space="preserve">) from </w:t>
+            </w:r>
+            <w:proofErr w:type="spellStart"/>
+            <w:r>
+              <w:rPr>
+                <w:rFonts w:ascii="Calibri" w:eastAsia="Times New Roman" w:hAnsi="Calibri" w:cs="Times New Roman"/>
+                <w:color w:val="000000"/>
+              </w:rPr>
+              <w:t>lpep_wav</w:t>
+            </w:r>
+            <w:proofErr w:type="spellEnd"/>
+            <w:r>
+              <w:rPr>
+                <w:rFonts w:ascii="Calibri" w:eastAsia="Times New Roman" w:hAnsi="Calibri" w:cs="Times New Roman"/>
+                <w:color w:val="000000"/>
+              </w:rPr>
+              <w:t>)</w:t>
+            </w:r>
+          </w:p>
+        </w:tc>
+      </w:tr>
+      <w:tr>
+        <w:trPr>
+          <w:trHeight w:val="320"/>
+        </w:trPr>
+        <w:tc>
+          <w:tcPr>
+            <w:tcW w:w="17207" w:type="dxa"/>
+            <w:tcBorders>
+              <w:top w:val="nil"/>
+              <w:left w:val="nil"/>
+              <w:bottom w:val="nil"/>
+              <w:right w:val="nil"/>
+            </w:tcBorders>
+            <w:shd w:val="clear" w:color="auto" w:fill="auto"/>
+            <w:noWrap/>
+            <w:vAlign w:val="bottom"/>
+            <w:hideMark/>
+          </w:tcPr>
+          <w:p>
+            <w:pPr>
+              <w:rPr>
+                <w:rFonts w:ascii="Calibri" w:eastAsia="Times New Roman" w:hAnsi="Calibri" w:cs="Times New Roman"/>
+                <w:color w:val="000000"/>
+              </w:rPr>
+            </w:pPr>
+            <w:r>
+              <w:rPr>
+                <w:rFonts w:ascii="Calibri" w:eastAsia="Times New Roman" w:hAnsi="Calibri" w:cs="Times New Roman"/>
+                <w:color w:val="000000"/>
+              </w:rPr>
+              <w:t>union all</w:t>
+            </w:r>
+          </w:p>
+        </w:tc>
+      </w:tr>
+      <w:tr>
+        <w:trPr>
+          <w:trHeight w:val="320"/>
+        </w:trPr>
+        <w:tc>
+          <w:tcPr>
+            <w:tcW w:w="17207" w:type="dxa"/>
+            <w:tcBorders>
+              <w:top w:val="nil"/>
+              <w:left w:val="nil"/>
+              <w:bottom w:val="nil"/>
+              <w:right w:val="nil"/>
+            </w:tcBorders>
+            <w:shd w:val="clear" w:color="auto" w:fill="auto"/>
+            <w:noWrap/>
+            <w:vAlign w:val="bottom"/>
+            <w:hideMark/>
+          </w:tcPr>
+          <w:p>
+            <w:pPr>
+              <w:rPr>
+                <w:rFonts w:ascii="Calibri" w:eastAsia="Times New Roman" w:hAnsi="Calibri" w:cs="Times New Roman"/>
+                <w:color w:val="000000"/>
+              </w:rPr>
+            </w:pPr>
+            <w:r>
+              <w:rPr>
+                <w:rFonts w:ascii="Calibri" w:eastAsia="Times New Roman" w:hAnsi="Calibri" w:cs="Times New Roman"/>
+                <w:color w:val="000000"/>
+              </w:rPr>
+              <w:t xml:space="preserve">select </w:t>
+            </w:r>
+            <w:proofErr w:type="spellStart"/>
+            <w:r>
+              <w:rPr>
+                <w:rFonts w:ascii="Calibri" w:eastAsia="Times New Roman" w:hAnsi="Calibri" w:cs="Times New Roman"/>
+                <w:color w:val="000000"/>
+              </w:rPr>
+              <w:t>shl_number,taximeter_pickup_datetime</w:t>
+            </w:r>
+            <w:proofErr w:type="spellEnd"/>
+            <w:r>
+              <w:rPr>
+                <w:rFonts w:ascii="Calibri" w:eastAsia="Times New Roman" w:hAnsi="Calibri" w:cs="Times New Roman"/>
+                <w:color w:val="000000"/>
+              </w:rPr>
+              <w:t xml:space="preserve"> as </w:t>
+            </w:r>
+            <w:proofErr w:type="spellStart"/>
+            <w:r>
+              <w:rPr>
+                <w:rFonts w:ascii="Calibri" w:eastAsia="Times New Roman" w:hAnsi="Calibri" w:cs="Times New Roman"/>
+                <w:color w:val="000000"/>
+              </w:rPr>
+              <w:t>pickup_datetime,taximeter_dropoff_datetime</w:t>
+            </w:r>
+            <w:proofErr w:type="spellEnd"/>
+            <w:r>
+              <w:rPr>
+                <w:rFonts w:ascii="Calibri" w:eastAsia="Times New Roman" w:hAnsi="Calibri" w:cs="Times New Roman"/>
+                <w:color w:val="000000"/>
+              </w:rPr>
+              <w:t xml:space="preserve"> as </w:t>
+            </w:r>
+            <w:proofErr w:type="spellStart"/>
+            <w:r>
+              <w:rPr>
+                <w:rFonts w:ascii="Calibri" w:eastAsia="Times New Roman" w:hAnsi="Calibri" w:cs="Times New Roman"/>
+                <w:color w:val="000000"/>
+              </w:rPr>
+              <w:t>dropoff_datetime</w:t>
+            </w:r>
+            <w:proofErr w:type="spellEnd"/>
+            <w:r>
+              <w:rPr>
+                <w:rFonts w:ascii="Calibri" w:eastAsia="Times New Roman" w:hAnsi="Calibri" w:cs="Times New Roman"/>
+                <w:color w:val="000000"/>
+              </w:rPr>
+              <w:t xml:space="preserve"> ,</w:t>
+            </w:r>
+            <w:proofErr w:type="spellStart"/>
+            <w:r>
+              <w:rPr>
+                <w:rFonts w:ascii="Calibri" w:eastAsia="Times New Roman" w:hAnsi="Calibri" w:cs="Times New Roman"/>
+                <w:color w:val="000000"/>
+              </w:rPr>
+              <w:t>pickup_latitude</w:t>
+            </w:r>
+            <w:proofErr w:type="spellEnd"/>
+            <w:r>
+              <w:rPr>
+                <w:rFonts w:ascii="Calibri" w:eastAsia="Times New Roman" w:hAnsi="Calibri" w:cs="Times New Roman"/>
+                <w:color w:val="000000"/>
+              </w:rPr>
+              <w:t xml:space="preserve"> as </w:t>
+            </w:r>
+            <w:proofErr w:type="spellStart"/>
+            <w:r>
+              <w:rPr>
+                <w:rFonts w:ascii="Calibri" w:eastAsia="Times New Roman" w:hAnsi="Calibri" w:cs="Times New Roman"/>
+                <w:color w:val="000000"/>
+              </w:rPr>
+              <w:t>latitude,pickup_longitude</w:t>
+            </w:r>
+            <w:proofErr w:type="spellEnd"/>
+            <w:r>
+              <w:rPr>
+                <w:rFonts w:ascii="Calibri" w:eastAsia="Times New Roman" w:hAnsi="Calibri" w:cs="Times New Roman"/>
+                <w:color w:val="000000"/>
+              </w:rPr>
+              <w:t xml:space="preserve"> as longitude</w:t>
+            </w:r>
+          </w:p>
+        </w:tc>
+      </w:tr>
+      <w:tr>
+        <w:trPr>
+          <w:trHeight w:val="320"/>
+        </w:trPr>
+        <w:tc>
+          <w:tcPr>
+            <w:tcW w:w="17207" w:type="dxa"/>
+            <w:tcBorders>
+              <w:top w:val="nil"/>
+              <w:left w:val="nil"/>
+              <w:bottom w:val="nil"/>
+              <w:right w:val="nil"/>
+            </w:tcBorders>
+            <w:shd w:val="clear" w:color="auto" w:fill="auto"/>
+            <w:noWrap/>
+            <w:vAlign w:val="bottom"/>
+            <w:hideMark/>
+          </w:tcPr>
+          <w:p>
+            <w:pPr>
+              <w:rPr>
+                <w:rFonts w:ascii="Calibri" w:eastAsia="Times New Roman" w:hAnsi="Calibri" w:cs="Times New Roman"/>
+                <w:color w:val="000000"/>
+              </w:rPr>
+            </w:pPr>
+            <w:r>
+              <w:rPr>
+                <w:rFonts w:ascii="Calibri" w:eastAsia="Times New Roman" w:hAnsi="Calibri" w:cs="Times New Roman"/>
+                <w:color w:val="000000"/>
+              </w:rPr>
+              <w:t>from lpep2015_triprecord_vts</w:t>
+            </w:r>
+          </w:p>
+        </w:tc>
+      </w:tr>
+      <w:tr>
+        <w:trPr>
+          <w:trHeight w:val="320"/>
+        </w:trPr>
+        <w:tc>
+          <w:tcPr>
+            <w:tcW w:w="17207" w:type="dxa"/>
+            <w:tcBorders>
+              <w:top w:val="nil"/>
+              <w:left w:val="nil"/>
+              <w:bottom w:val="nil"/>
+              <w:right w:val="nil"/>
+            </w:tcBorders>
+            <w:shd w:val="clear" w:color="auto" w:fill="auto"/>
+            <w:noWrap/>
+            <w:vAlign w:val="bottom"/>
+            <w:hideMark/>
+          </w:tcPr>
+          <w:p>
+            <w:pPr>
+              <w:rPr>
+                <w:rFonts w:ascii="Calibri" w:eastAsia="Times New Roman" w:hAnsi="Calibri" w:cs="Times New Roman"/>
+                <w:color w:val="000000"/>
+              </w:rPr>
+            </w:pPr>
+            <w:r>
+              <w:rPr>
+                <w:rFonts w:ascii="Calibri" w:eastAsia="Times New Roman" w:hAnsi="Calibri" w:cs="Times New Roman"/>
+                <w:color w:val="000000"/>
+              </w:rPr>
+              <w:t>where lpep2015_triprecord_vts.shl_number in (select distinct(</w:t>
+            </w:r>
+            <w:proofErr w:type="spellStart"/>
+            <w:r>
+              <w:rPr>
+                <w:rFonts w:ascii="Calibri" w:eastAsia="Times New Roman" w:hAnsi="Calibri" w:cs="Times New Roman"/>
+                <w:color w:val="000000"/>
+              </w:rPr>
+              <w:t>shl_number</w:t>
+            </w:r>
+            <w:proofErr w:type="spellEnd"/>
+            <w:r>
+              <w:rPr>
+                <w:rFonts w:ascii="Calibri" w:eastAsia="Times New Roman" w:hAnsi="Calibri" w:cs="Times New Roman"/>
+                <w:color w:val="000000"/>
+              </w:rPr>
+              <w:t xml:space="preserve">) from </w:t>
+            </w:r>
+            <w:proofErr w:type="spellStart"/>
+            <w:r>
+              <w:rPr>
+                <w:rFonts w:ascii="Calibri" w:eastAsia="Times New Roman" w:hAnsi="Calibri" w:cs="Times New Roman"/>
+                <w:color w:val="000000"/>
+              </w:rPr>
+              <w:t>lpep_wav</w:t>
+            </w:r>
+            <w:proofErr w:type="spellEnd"/>
+            <w:r>
+              <w:rPr>
+                <w:rFonts w:ascii="Calibri" w:eastAsia="Times New Roman" w:hAnsi="Calibri" w:cs="Times New Roman"/>
+                <w:color w:val="000000"/>
+              </w:rPr>
+              <w:t>);</w:t>
+            </w:r>
+          </w:p>
+        </w:tc>
+      </w:tr>
+      <w:tr>
+        <w:trPr>
+          <w:trHeight w:val="320"/>
+        </w:trPr>
+        <w:tc>
+          <w:tcPr>
+            <w:tcW w:w="17207" w:type="dxa"/>
+            <w:tcBorders>
+              <w:top w:val="nil"/>
+              <w:left w:val="nil"/>
+              <w:bottom w:val="nil"/>
+              <w:right w:val="nil"/>
+            </w:tcBorders>
+            <w:shd w:val="clear" w:color="auto" w:fill="auto"/>
+            <w:noWrap/>
+            <w:vAlign w:val="bottom"/>
+            <w:hideMark/>
+          </w:tcPr>
+          <w:p>
+            <w:pPr>
+              <w:rPr>
+                <w:rFonts w:ascii="Calibri" w:eastAsia="Times New Roman" w:hAnsi="Calibri" w:cs="Times New Roman"/>
+                <w:color w:val="000000"/>
+              </w:rPr>
+            </w:pPr>
+          </w:p>
+        </w:tc>
+      </w:tr>
+      <w:tr>
+        <w:trPr>
+          <w:trHeight w:val="320"/>
+        </w:trPr>
+        <w:tc>
+          <w:tcPr>
+            <w:tcW w:w="17207" w:type="dxa"/>
+            <w:tcBorders>
+              <w:top w:val="nil"/>
+              <w:left w:val="nil"/>
+              <w:bottom w:val="nil"/>
+              <w:right w:val="nil"/>
+            </w:tcBorders>
+            <w:shd w:val="clear" w:color="auto" w:fill="auto"/>
+            <w:noWrap/>
+            <w:vAlign w:val="bottom"/>
+            <w:hideMark/>
+          </w:tcPr>
+          <w:p>
+            <w:pPr>
+              <w:rPr>
+                <w:rFonts w:ascii="Calibri" w:eastAsia="Times New Roman" w:hAnsi="Calibri" w:cs="Times New Roman"/>
+                <w:b/>
+                <w:bCs/>
+                <w:color w:val="000000"/>
+              </w:rPr>
+            </w:pPr>
+          </w:p>
+          <w:p>
+            <w:pPr>
+              <w:rPr>
+                <w:rFonts w:ascii="Calibri" w:eastAsia="Times New Roman" w:hAnsi="Calibri" w:cs="Times New Roman"/>
+                <w:b/>
+                <w:bCs/>
+                <w:color w:val="000000"/>
+              </w:rPr>
+            </w:pPr>
+          </w:p>
+          <w:p>
+            <w:pPr>
+              <w:rPr>
+                <w:rFonts w:ascii="Calibri" w:eastAsia="Times New Roman" w:hAnsi="Calibri" w:cs="Times New Roman"/>
+                <w:b/>
+                <w:bCs/>
+                <w:color w:val="000000"/>
+              </w:rPr>
+            </w:pPr>
+          </w:p>
+          <w:p>
+            <w:pPr>
+              <w:rPr>
+                <w:rFonts w:ascii="Calibri" w:eastAsia="Times New Roman" w:hAnsi="Calibri" w:cs="Times New Roman"/>
+                <w:b/>
+                <w:bCs/>
+                <w:color w:val="000000"/>
+              </w:rPr>
+            </w:pPr>
+          </w:p>
+          <w:p>
+            <w:pPr>
+              <w:rPr>
+                <w:rFonts w:ascii="Calibri" w:eastAsia="Times New Roman" w:hAnsi="Calibri" w:cs="Times New Roman"/>
+                <w:b/>
+                <w:bCs/>
+                <w:color w:val="000000"/>
+              </w:rPr>
+            </w:pPr>
+            <w:r>
+              <w:rPr>
+                <w:rFonts w:ascii="Calibri" w:eastAsia="Times New Roman" w:hAnsi="Calibri" w:cs="Times New Roman"/>
+                <w:b/>
+                <w:bCs/>
+                <w:color w:val="000000"/>
+              </w:rPr>
+              <w:t xml:space="preserve">TPEP  </w:t>
+            </w:r>
+            <w:proofErr w:type="spellStart"/>
+            <w:r>
+              <w:rPr>
+                <w:rFonts w:ascii="Calibri" w:eastAsia="Times New Roman" w:hAnsi="Calibri" w:cs="Times New Roman"/>
+                <w:b/>
+                <w:bCs/>
+                <w:color w:val="000000"/>
+              </w:rPr>
+              <w:t>triprecord</w:t>
+            </w:r>
+            <w:proofErr w:type="spellEnd"/>
+            <w:r>
+              <w:rPr>
+                <w:rFonts w:ascii="Calibri" w:eastAsia="Times New Roman" w:hAnsi="Calibri" w:cs="Times New Roman"/>
+                <w:b/>
+                <w:bCs/>
+                <w:color w:val="000000"/>
+              </w:rPr>
+              <w:t xml:space="preserve"> wav :  cab : 892  :count : 7812304</w:t>
+            </w:r>
+          </w:p>
+        </w:tc>
+      </w:tr>
+      <w:tr>
+        <w:trPr>
+          <w:trHeight w:val="320"/>
+        </w:trPr>
+        <w:tc>
+          <w:tcPr>
+            <w:tcW w:w="17207" w:type="dxa"/>
+            <w:tcBorders>
+              <w:top w:val="nil"/>
+              <w:left w:val="nil"/>
+              <w:bottom w:val="nil"/>
+              <w:right w:val="nil"/>
+            </w:tcBorders>
+            <w:shd w:val="clear" w:color="auto" w:fill="auto"/>
+            <w:noWrap/>
+            <w:vAlign w:val="bottom"/>
+            <w:hideMark/>
+          </w:tcPr>
+          <w:p>
+            <w:pPr>
+              <w:rPr>
+                <w:rFonts w:ascii="Calibri" w:eastAsia="Times New Roman" w:hAnsi="Calibri" w:cs="Times New Roman"/>
+                <w:b/>
+                <w:bCs/>
+                <w:color w:val="000000"/>
+              </w:rPr>
+            </w:pPr>
+          </w:p>
+        </w:tc>
+      </w:tr>
+      <w:tr>
+        <w:trPr>
+          <w:trHeight w:val="320"/>
+        </w:trPr>
+        <w:tc>
+          <w:tcPr>
+            <w:tcW w:w="17207" w:type="dxa"/>
+            <w:tcBorders>
+              <w:top w:val="nil"/>
+              <w:left w:val="nil"/>
+              <w:bottom w:val="nil"/>
+              <w:right w:val="nil"/>
+            </w:tcBorders>
+            <w:shd w:val="clear" w:color="auto" w:fill="auto"/>
+            <w:noWrap/>
+            <w:vAlign w:val="bottom"/>
+            <w:hideMark/>
+          </w:tcPr>
+          <w:p>
+            <w:pPr>
+              <w:rPr>
+                <w:rFonts w:ascii="Calibri" w:eastAsia="Times New Roman" w:hAnsi="Calibri" w:cs="Times New Roman"/>
+                <w:color w:val="000000"/>
+              </w:rPr>
+            </w:pPr>
+            <w:r>
+              <w:rPr>
+                <w:rFonts w:ascii="Calibri" w:eastAsia="Times New Roman" w:hAnsi="Calibri" w:cs="Times New Roman"/>
+                <w:color w:val="000000"/>
+              </w:rPr>
+              <w:t xml:space="preserve">create table </w:t>
+            </w:r>
+            <w:proofErr w:type="spellStart"/>
+            <w:r>
+              <w:rPr>
+                <w:rFonts w:ascii="Calibri" w:eastAsia="Times New Roman" w:hAnsi="Calibri" w:cs="Times New Roman"/>
+                <w:color w:val="000000"/>
+              </w:rPr>
+              <w:t>tpep_wav_triprecord_total</w:t>
+            </w:r>
+            <w:proofErr w:type="spellEnd"/>
+            <w:r>
+              <w:rPr>
+                <w:rFonts w:ascii="Calibri" w:eastAsia="Times New Roman" w:hAnsi="Calibri" w:cs="Times New Roman"/>
+                <w:color w:val="000000"/>
+              </w:rPr>
+              <w:t xml:space="preserve"> as </w:t>
+            </w:r>
+          </w:p>
+        </w:tc>
+      </w:tr>
+      <w:tr>
+        <w:trPr>
+          <w:trHeight w:val="320"/>
+        </w:trPr>
+        <w:tc>
+          <w:tcPr>
+            <w:tcW w:w="17207" w:type="dxa"/>
+            <w:tcBorders>
+              <w:top w:val="nil"/>
+              <w:left w:val="nil"/>
+              <w:bottom w:val="nil"/>
+              <w:right w:val="nil"/>
+            </w:tcBorders>
+            <w:shd w:val="clear" w:color="auto" w:fill="auto"/>
+            <w:noWrap/>
+            <w:vAlign w:val="bottom"/>
+            <w:hideMark/>
+          </w:tcPr>
+          <w:p>
+            <w:pPr>
+              <w:rPr>
+                <w:rFonts w:ascii="Calibri" w:eastAsia="Times New Roman" w:hAnsi="Calibri" w:cs="Times New Roman"/>
+                <w:color w:val="000000"/>
+              </w:rPr>
+            </w:pPr>
+            <w:r>
+              <w:rPr>
+                <w:rFonts w:ascii="Calibri" w:eastAsia="Times New Roman" w:hAnsi="Calibri" w:cs="Times New Roman"/>
+                <w:color w:val="000000"/>
+              </w:rPr>
+              <w:t xml:space="preserve">select </w:t>
+            </w:r>
+            <w:proofErr w:type="spellStart"/>
+            <w:r>
+              <w:rPr>
+                <w:rFonts w:ascii="Calibri" w:eastAsia="Times New Roman" w:hAnsi="Calibri" w:cs="Times New Roman"/>
+                <w:color w:val="000000"/>
+              </w:rPr>
+              <w:t>medallion,tpep_pickup_datetime</w:t>
+            </w:r>
+            <w:proofErr w:type="spellEnd"/>
+            <w:r>
+              <w:rPr>
+                <w:rFonts w:ascii="Calibri" w:eastAsia="Times New Roman" w:hAnsi="Calibri" w:cs="Times New Roman"/>
+                <w:color w:val="000000"/>
+              </w:rPr>
+              <w:t xml:space="preserve"> as </w:t>
+            </w:r>
+            <w:proofErr w:type="spellStart"/>
+            <w:r>
+              <w:rPr>
+                <w:rFonts w:ascii="Calibri" w:eastAsia="Times New Roman" w:hAnsi="Calibri" w:cs="Times New Roman"/>
+                <w:color w:val="000000"/>
+              </w:rPr>
+              <w:t>pickup_datetime,tpep_dropoff_datetime</w:t>
+            </w:r>
+            <w:proofErr w:type="spellEnd"/>
+            <w:r>
+              <w:rPr>
+                <w:rFonts w:ascii="Calibri" w:eastAsia="Times New Roman" w:hAnsi="Calibri" w:cs="Times New Roman"/>
+                <w:color w:val="000000"/>
+              </w:rPr>
+              <w:t xml:space="preserve"> as </w:t>
+            </w:r>
+            <w:proofErr w:type="spellStart"/>
+            <w:r>
+              <w:rPr>
+                <w:rFonts w:ascii="Calibri" w:eastAsia="Times New Roman" w:hAnsi="Calibri" w:cs="Times New Roman"/>
+                <w:color w:val="000000"/>
+              </w:rPr>
+              <w:t>dropoff_datetime</w:t>
+            </w:r>
+            <w:proofErr w:type="spellEnd"/>
+            <w:r>
+              <w:rPr>
+                <w:rFonts w:ascii="Calibri" w:eastAsia="Times New Roman" w:hAnsi="Calibri" w:cs="Times New Roman"/>
+                <w:color w:val="000000"/>
+              </w:rPr>
+              <w:t xml:space="preserve"> ,</w:t>
+            </w:r>
+            <w:proofErr w:type="spellStart"/>
+            <w:r>
+              <w:rPr>
+                <w:rFonts w:ascii="Calibri" w:eastAsia="Times New Roman" w:hAnsi="Calibri" w:cs="Times New Roman"/>
+                <w:color w:val="000000"/>
+              </w:rPr>
+              <w:t>pickup_latitude</w:t>
+            </w:r>
+            <w:proofErr w:type="spellEnd"/>
+            <w:r>
+              <w:rPr>
+                <w:rFonts w:ascii="Calibri" w:eastAsia="Times New Roman" w:hAnsi="Calibri" w:cs="Times New Roman"/>
+                <w:color w:val="000000"/>
+              </w:rPr>
+              <w:t xml:space="preserve"> as </w:t>
+            </w:r>
+            <w:proofErr w:type="spellStart"/>
+            <w:r>
+              <w:rPr>
+                <w:rFonts w:ascii="Calibri" w:eastAsia="Times New Roman" w:hAnsi="Calibri" w:cs="Times New Roman"/>
+                <w:color w:val="000000"/>
+              </w:rPr>
+              <w:t>latitude,pickup_longitude</w:t>
+            </w:r>
+            <w:proofErr w:type="spellEnd"/>
+            <w:r>
+              <w:rPr>
+                <w:rFonts w:ascii="Calibri" w:eastAsia="Times New Roman" w:hAnsi="Calibri" w:cs="Times New Roman"/>
+                <w:color w:val="000000"/>
+              </w:rPr>
+              <w:t xml:space="preserve"> as longitude</w:t>
+            </w:r>
+          </w:p>
+        </w:tc>
+      </w:tr>
+      <w:tr>
+        <w:trPr>
+          <w:trHeight w:val="320"/>
+        </w:trPr>
+        <w:tc>
+          <w:tcPr>
+            <w:tcW w:w="17207" w:type="dxa"/>
+            <w:tcBorders>
+              <w:top w:val="nil"/>
+              <w:left w:val="nil"/>
+              <w:bottom w:val="nil"/>
+              <w:right w:val="nil"/>
+            </w:tcBorders>
+            <w:shd w:val="clear" w:color="auto" w:fill="auto"/>
+            <w:noWrap/>
+            <w:vAlign w:val="bottom"/>
+            <w:hideMark/>
+          </w:tcPr>
+          <w:p>
+            <w:pPr>
+              <w:rPr>
+                <w:rFonts w:ascii="Calibri" w:eastAsia="Times New Roman" w:hAnsi="Calibri" w:cs="Times New Roman"/>
+                <w:color w:val="000000"/>
+              </w:rPr>
+            </w:pPr>
+            <w:r>
+              <w:rPr>
+                <w:rFonts w:ascii="Calibri" w:eastAsia="Times New Roman" w:hAnsi="Calibri" w:cs="Times New Roman"/>
+                <w:color w:val="000000"/>
+              </w:rPr>
+              <w:t>from tpep2015_triprecord_cmt</w:t>
+            </w:r>
+          </w:p>
+        </w:tc>
+      </w:tr>
+      <w:tr>
+        <w:trPr>
+          <w:trHeight w:val="320"/>
+        </w:trPr>
+        <w:tc>
+          <w:tcPr>
+            <w:tcW w:w="17207" w:type="dxa"/>
+            <w:tcBorders>
+              <w:top w:val="nil"/>
+              <w:left w:val="nil"/>
+              <w:bottom w:val="nil"/>
+              <w:right w:val="nil"/>
+            </w:tcBorders>
+            <w:shd w:val="clear" w:color="auto" w:fill="auto"/>
+            <w:noWrap/>
+            <w:vAlign w:val="bottom"/>
+            <w:hideMark/>
+          </w:tcPr>
+          <w:p>
+            <w:pPr>
+              <w:rPr>
+                <w:rFonts w:ascii="Calibri" w:eastAsia="Times New Roman" w:hAnsi="Calibri" w:cs="Times New Roman"/>
+                <w:color w:val="000000"/>
+              </w:rPr>
+            </w:pPr>
+            <w:r>
+              <w:rPr>
+                <w:rFonts w:ascii="Calibri" w:eastAsia="Times New Roman" w:hAnsi="Calibri" w:cs="Times New Roman"/>
+                <w:color w:val="000000"/>
+              </w:rPr>
+              <w:t xml:space="preserve">where tpep2015_triprecord_cmt.medallion in (select distinct(medallion) from </w:t>
+            </w:r>
+            <w:proofErr w:type="spellStart"/>
+            <w:r>
+              <w:rPr>
+                <w:rFonts w:ascii="Calibri" w:eastAsia="Times New Roman" w:hAnsi="Calibri" w:cs="Times New Roman"/>
+                <w:color w:val="000000"/>
+              </w:rPr>
+              <w:t>tpep_wav</w:t>
+            </w:r>
+            <w:proofErr w:type="spellEnd"/>
+            <w:r>
+              <w:rPr>
+                <w:rFonts w:ascii="Calibri" w:eastAsia="Times New Roman" w:hAnsi="Calibri" w:cs="Times New Roman"/>
+                <w:color w:val="000000"/>
+              </w:rPr>
+              <w:t>)</w:t>
+            </w:r>
+          </w:p>
+        </w:tc>
+      </w:tr>
+      <w:tr>
+        <w:trPr>
+          <w:trHeight w:val="320"/>
+        </w:trPr>
+        <w:tc>
+          <w:tcPr>
+            <w:tcW w:w="17207" w:type="dxa"/>
+            <w:tcBorders>
+              <w:top w:val="nil"/>
+              <w:left w:val="nil"/>
+              <w:bottom w:val="nil"/>
+              <w:right w:val="nil"/>
+            </w:tcBorders>
+            <w:shd w:val="clear" w:color="auto" w:fill="auto"/>
+            <w:noWrap/>
+            <w:vAlign w:val="bottom"/>
+            <w:hideMark/>
+          </w:tcPr>
+          <w:p>
+            <w:pPr>
+              <w:rPr>
+                <w:rFonts w:ascii="Calibri" w:eastAsia="Times New Roman" w:hAnsi="Calibri" w:cs="Times New Roman"/>
+                <w:color w:val="000000"/>
+              </w:rPr>
+            </w:pPr>
+            <w:r>
+              <w:rPr>
+                <w:rFonts w:ascii="Calibri" w:eastAsia="Times New Roman" w:hAnsi="Calibri" w:cs="Times New Roman"/>
+                <w:color w:val="000000"/>
+              </w:rPr>
+              <w:t>union all</w:t>
+            </w:r>
+          </w:p>
+        </w:tc>
+      </w:tr>
+      <w:tr>
+        <w:trPr>
+          <w:trHeight w:val="320"/>
+        </w:trPr>
+        <w:tc>
+          <w:tcPr>
+            <w:tcW w:w="17207" w:type="dxa"/>
+            <w:tcBorders>
+              <w:top w:val="nil"/>
+              <w:left w:val="nil"/>
+              <w:bottom w:val="nil"/>
+              <w:right w:val="nil"/>
+            </w:tcBorders>
+            <w:shd w:val="clear" w:color="auto" w:fill="auto"/>
+            <w:noWrap/>
+            <w:vAlign w:val="bottom"/>
+            <w:hideMark/>
+          </w:tcPr>
+          <w:p>
+            <w:pPr>
+              <w:rPr>
+                <w:rFonts w:ascii="Calibri" w:eastAsia="Times New Roman" w:hAnsi="Calibri" w:cs="Times New Roman"/>
+                <w:color w:val="000000"/>
+              </w:rPr>
+            </w:pPr>
+            <w:r>
+              <w:rPr>
+                <w:rFonts w:ascii="Calibri" w:eastAsia="Times New Roman" w:hAnsi="Calibri" w:cs="Times New Roman"/>
+                <w:color w:val="000000"/>
+              </w:rPr>
+              <w:t xml:space="preserve">select </w:t>
+            </w:r>
+            <w:proofErr w:type="spellStart"/>
+            <w:r>
+              <w:rPr>
+                <w:rFonts w:ascii="Calibri" w:eastAsia="Times New Roman" w:hAnsi="Calibri" w:cs="Times New Roman"/>
+                <w:color w:val="000000"/>
+              </w:rPr>
+              <w:t>medallion,tpep_pickup_datetime</w:t>
+            </w:r>
+            <w:proofErr w:type="spellEnd"/>
+            <w:r>
+              <w:rPr>
+                <w:rFonts w:ascii="Calibri" w:eastAsia="Times New Roman" w:hAnsi="Calibri" w:cs="Times New Roman"/>
+                <w:color w:val="000000"/>
+              </w:rPr>
+              <w:t xml:space="preserve"> as </w:t>
+            </w:r>
+            <w:proofErr w:type="spellStart"/>
+            <w:r>
+              <w:rPr>
+                <w:rFonts w:ascii="Calibri" w:eastAsia="Times New Roman" w:hAnsi="Calibri" w:cs="Times New Roman"/>
+                <w:color w:val="000000"/>
+              </w:rPr>
+              <w:t>pickup_datetime,tpep_dropoff_datetime</w:t>
+            </w:r>
+            <w:proofErr w:type="spellEnd"/>
+            <w:r>
+              <w:rPr>
+                <w:rFonts w:ascii="Calibri" w:eastAsia="Times New Roman" w:hAnsi="Calibri" w:cs="Times New Roman"/>
+                <w:color w:val="000000"/>
+              </w:rPr>
+              <w:t xml:space="preserve"> as </w:t>
+            </w:r>
+            <w:proofErr w:type="spellStart"/>
+            <w:r>
+              <w:rPr>
+                <w:rFonts w:ascii="Calibri" w:eastAsia="Times New Roman" w:hAnsi="Calibri" w:cs="Times New Roman"/>
+                <w:color w:val="000000"/>
+              </w:rPr>
+              <w:t>dropoff_datetime</w:t>
+            </w:r>
+            <w:proofErr w:type="spellEnd"/>
+            <w:r>
+              <w:rPr>
+                <w:rFonts w:ascii="Calibri" w:eastAsia="Times New Roman" w:hAnsi="Calibri" w:cs="Times New Roman"/>
+                <w:color w:val="000000"/>
+              </w:rPr>
+              <w:t xml:space="preserve">, </w:t>
+            </w:r>
+            <w:proofErr w:type="spellStart"/>
+            <w:r>
+              <w:rPr>
+                <w:rFonts w:ascii="Calibri" w:eastAsia="Times New Roman" w:hAnsi="Calibri" w:cs="Times New Roman"/>
+                <w:color w:val="000000"/>
+              </w:rPr>
+              <w:t>pickup_latitude</w:t>
+            </w:r>
+            <w:proofErr w:type="spellEnd"/>
+            <w:r>
+              <w:rPr>
+                <w:rFonts w:ascii="Calibri" w:eastAsia="Times New Roman" w:hAnsi="Calibri" w:cs="Times New Roman"/>
+                <w:color w:val="000000"/>
+              </w:rPr>
+              <w:t xml:space="preserve"> as </w:t>
+            </w:r>
+            <w:proofErr w:type="spellStart"/>
+            <w:r>
+              <w:rPr>
+                <w:rFonts w:ascii="Calibri" w:eastAsia="Times New Roman" w:hAnsi="Calibri" w:cs="Times New Roman"/>
+                <w:color w:val="000000"/>
+              </w:rPr>
+              <w:t>latitude,pickup_longitude</w:t>
+            </w:r>
+            <w:proofErr w:type="spellEnd"/>
+            <w:r>
+              <w:rPr>
+                <w:rFonts w:ascii="Calibri" w:eastAsia="Times New Roman" w:hAnsi="Calibri" w:cs="Times New Roman"/>
+                <w:color w:val="000000"/>
+              </w:rPr>
+              <w:t xml:space="preserve"> as longitude  </w:t>
+            </w:r>
+          </w:p>
+        </w:tc>
+      </w:tr>
+      <w:tr>
+        <w:trPr>
+          <w:trHeight w:val="320"/>
+        </w:trPr>
+        <w:tc>
+          <w:tcPr>
+            <w:tcW w:w="17207" w:type="dxa"/>
+            <w:tcBorders>
+              <w:top w:val="nil"/>
+              <w:left w:val="nil"/>
+              <w:bottom w:val="nil"/>
+              <w:right w:val="nil"/>
+            </w:tcBorders>
+            <w:shd w:val="clear" w:color="auto" w:fill="auto"/>
+            <w:noWrap/>
+            <w:vAlign w:val="bottom"/>
+            <w:hideMark/>
+          </w:tcPr>
+          <w:p>
+            <w:pPr>
+              <w:rPr>
+                <w:rFonts w:ascii="Calibri" w:eastAsia="Times New Roman" w:hAnsi="Calibri" w:cs="Times New Roman"/>
+                <w:color w:val="000000"/>
+              </w:rPr>
+            </w:pPr>
+            <w:r>
+              <w:rPr>
+                <w:rFonts w:ascii="Calibri" w:eastAsia="Times New Roman" w:hAnsi="Calibri" w:cs="Times New Roman"/>
+                <w:color w:val="000000"/>
+              </w:rPr>
+              <w:t>from tpep2015_triprecord_vts</w:t>
+            </w:r>
+          </w:p>
+        </w:tc>
+      </w:tr>
+      <w:tr>
+        <w:trPr>
+          <w:trHeight w:val="320"/>
+        </w:trPr>
+        <w:tc>
+          <w:tcPr>
+            <w:tcW w:w="17207" w:type="dxa"/>
+            <w:tcBorders>
+              <w:top w:val="nil"/>
+              <w:left w:val="nil"/>
+              <w:bottom w:val="nil"/>
+              <w:right w:val="nil"/>
+            </w:tcBorders>
+            <w:shd w:val="clear" w:color="auto" w:fill="auto"/>
+            <w:noWrap/>
+            <w:vAlign w:val="bottom"/>
+            <w:hideMark/>
+          </w:tcPr>
+          <w:p>
+            <w:pPr>
+              <w:rPr>
+                <w:rFonts w:ascii="Calibri" w:eastAsia="Times New Roman" w:hAnsi="Calibri" w:cs="Times New Roman"/>
+                <w:color w:val="000000"/>
+              </w:rPr>
+            </w:pPr>
+            <w:r>
+              <w:rPr>
+                <w:rFonts w:ascii="Calibri" w:eastAsia="Times New Roman" w:hAnsi="Calibri" w:cs="Times New Roman"/>
+                <w:color w:val="000000"/>
+              </w:rPr>
+              <w:t xml:space="preserve">where tpep2015_triprecord_vts.medallion in (select distinct(medallion) from </w:t>
+            </w:r>
+            <w:proofErr w:type="spellStart"/>
+            <w:r>
+              <w:rPr>
+                <w:rFonts w:ascii="Calibri" w:eastAsia="Times New Roman" w:hAnsi="Calibri" w:cs="Times New Roman"/>
+                <w:color w:val="000000"/>
+              </w:rPr>
+              <w:t>tpep_wav</w:t>
+            </w:r>
+            <w:proofErr w:type="spellEnd"/>
+            <w:r>
+              <w:rPr>
+                <w:rFonts w:ascii="Calibri" w:eastAsia="Times New Roman" w:hAnsi="Calibri" w:cs="Times New Roman"/>
+                <w:color w:val="000000"/>
+              </w:rPr>
+              <w:t>);</w:t>
+            </w:r>
+          </w:p>
+        </w:tc>
+      </w:tr>
+    </w:tbl>
+    <w:p/>
+    <w:p/>
     <w:p/>
     <w:p/>
     <w:p>
@@ -1591,10 +4529,7 @@
         <w:t xml:space="preserve"> is taken for values &gt;10</w:t>
       </w:r>
     </w:p>
-    <w:p>
-      <w:bookmarkStart w:id="0" w:name="_GoBack"/>
-      <w:bookmarkEnd w:id="0"/>
-    </w:p>
+    <w:p/>
     <w:sectPr>
       <w:pgSz w:w="12240" w:h="15840"/>
       <w:pgMar w:top="1440" w:right="1440" w:bottom="1440" w:left="1440" w:header="720" w:footer="720" w:gutter="0"/>
@@ -2056,6 +4991,118 @@
     </w:lvl>
   </w:abstractNum>
   <w:abstractNum w:abstractNumId="4">
+    <w:nsid w:val="4A707E8C"/>
+    <w:multiLevelType w:val="hybridMultilevel"/>
+    <w:tmpl w:val="C478C372"/>
+    <w:lvl w:ilvl="0" w:tplc="112E8A36">
+      <w:numFmt w:val="bullet"/>
+      <w:lvlText w:val="-"/>
+      <w:lvlJc w:val="left"/>
+      <w:pPr>
+        <w:ind w:left="720" w:hanging="360"/>
+      </w:pPr>
+      <w:rPr>
+        <w:rFonts w:ascii="Calibri" w:eastAsia="Times New Roman" w:hAnsi="Calibri" w:cs="Times New Roman" w:hint="default"/>
+      </w:rPr>
+    </w:lvl>
+    <w:lvl w:ilvl="1" w:tplc="04090003" w:tentative="1">
+      <w:start w:val="1"/>
+      <w:numFmt w:val="bullet"/>
+      <w:lvlText w:val="o"/>
+      <w:lvlJc w:val="left"/>
+      <w:pPr>
+        <w:ind w:left="1440" w:hanging="360"/>
+      </w:pPr>
+      <w:rPr>
+        <w:rFonts w:ascii="Courier New" w:hAnsi="Courier New" w:cs="Courier New" w:hint="default"/>
+      </w:rPr>
+    </w:lvl>
+    <w:lvl w:ilvl="2" w:tplc="04090005" w:tentative="1">
+      <w:start w:val="1"/>
+      <w:numFmt w:val="bullet"/>
+      <w:lvlText w:val=""/>
+      <w:lvlJc w:val="left"/>
+      <w:pPr>
+        <w:ind w:left="2160" w:hanging="360"/>
+      </w:pPr>
+      <w:rPr>
+        <w:rFonts w:ascii="Wingdings" w:hAnsi="Wingdings" w:hint="default"/>
+      </w:rPr>
+    </w:lvl>
+    <w:lvl w:ilvl="3" w:tplc="04090001" w:tentative="1">
+      <w:start w:val="1"/>
+      <w:numFmt w:val="bullet"/>
+      <w:lvlText w:val=""/>
+      <w:lvlJc w:val="left"/>
+      <w:pPr>
+        <w:ind w:left="2880" w:hanging="360"/>
+      </w:pPr>
+      <w:rPr>
+        <w:rFonts w:ascii="Symbol" w:hAnsi="Symbol" w:hint="default"/>
+      </w:rPr>
+    </w:lvl>
+    <w:lvl w:ilvl="4" w:tplc="04090003" w:tentative="1">
+      <w:start w:val="1"/>
+      <w:numFmt w:val="bullet"/>
+      <w:lvlText w:val="o"/>
+      <w:lvlJc w:val="left"/>
+      <w:pPr>
+        <w:ind w:left="3600" w:hanging="360"/>
+      </w:pPr>
+      <w:rPr>
+        <w:rFonts w:ascii="Courier New" w:hAnsi="Courier New" w:cs="Courier New" w:hint="default"/>
+      </w:rPr>
+    </w:lvl>
+    <w:lvl w:ilvl="5" w:tplc="04090005" w:tentative="1">
+      <w:start w:val="1"/>
+      <w:numFmt w:val="bullet"/>
+      <w:lvlText w:val=""/>
+      <w:lvlJc w:val="left"/>
+      <w:pPr>
+        <w:ind w:left="4320" w:hanging="360"/>
+      </w:pPr>
+      <w:rPr>
+        <w:rFonts w:ascii="Wingdings" w:hAnsi="Wingdings" w:hint="default"/>
+      </w:rPr>
+    </w:lvl>
+    <w:lvl w:ilvl="6" w:tplc="04090001" w:tentative="1">
+      <w:start w:val="1"/>
+      <w:numFmt w:val="bullet"/>
+      <w:lvlText w:val=""/>
+      <w:lvlJc w:val="left"/>
+      <w:pPr>
+        <w:ind w:left="5040" w:hanging="360"/>
+      </w:pPr>
+      <w:rPr>
+        <w:rFonts w:ascii="Symbol" w:hAnsi="Symbol" w:hint="default"/>
+      </w:rPr>
+    </w:lvl>
+    <w:lvl w:ilvl="7" w:tplc="04090003" w:tentative="1">
+      <w:start w:val="1"/>
+      <w:numFmt w:val="bullet"/>
+      <w:lvlText w:val="o"/>
+      <w:lvlJc w:val="left"/>
+      <w:pPr>
+        <w:ind w:left="5760" w:hanging="360"/>
+      </w:pPr>
+      <w:rPr>
+        <w:rFonts w:ascii="Courier New" w:hAnsi="Courier New" w:cs="Courier New" w:hint="default"/>
+      </w:rPr>
+    </w:lvl>
+    <w:lvl w:ilvl="8" w:tplc="04090005" w:tentative="1">
+      <w:start w:val="1"/>
+      <w:numFmt w:val="bullet"/>
+      <w:lvlText w:val=""/>
+      <w:lvlJc w:val="left"/>
+      <w:pPr>
+        <w:ind w:left="6480" w:hanging="360"/>
+      </w:pPr>
+      <w:rPr>
+        <w:rFonts w:ascii="Wingdings" w:hAnsi="Wingdings" w:hint="default"/>
+      </w:rPr>
+    </w:lvl>
+  </w:abstractNum>
+  <w:abstractNum w:abstractNumId="5">
     <w:nsid w:val="4D822FFC"/>
     <w:multiLevelType w:val="hybridMultilevel"/>
     <w:tmpl w:val="2E94319A"/>
@@ -2167,7 +5214,7 @@
       </w:rPr>
     </w:lvl>
   </w:abstractNum>
-  <w:abstractNum w:abstractNumId="5">
+  <w:abstractNum w:abstractNumId="6">
     <w:nsid w:val="7AE212BE"/>
     <w:multiLevelType w:val="hybridMultilevel"/>
     <w:tmpl w:val="1D84D348"/>
@@ -2279,7 +5326,7 @@
       </w:rPr>
     </w:lvl>
   </w:abstractNum>
-  <w:abstractNum w:abstractNumId="6">
+  <w:abstractNum w:abstractNumId="7">
     <w:nsid w:val="7FE671F8"/>
     <w:multiLevelType w:val="hybridMultilevel"/>
     <w:tmpl w:val="7AC8A6B6"/>
@@ -2404,12 +5451,15 @@
     <w:abstractNumId w:val="0"/>
   </w:num>
   <w:num w:numId="5">
+    <w:abstractNumId w:val="6"/>
+  </w:num>
+  <w:num w:numId="6">
+    <w:abstractNumId w:val="7"/>
+  </w:num>
+  <w:num w:numId="7">
     <w:abstractNumId w:val="5"/>
   </w:num>
-  <w:num w:numId="6">
-    <w:abstractNumId w:val="6"/>
-  </w:num>
-  <w:num w:numId="7">
+  <w:num w:numId="8">
     <w:abstractNumId w:val="4"/>
   </w:num>
 </w:numbering>

</xml_diff>